<commit_message>
pycharm pro test: db und jupyter editet
</commit_message>
<xml_diff>
--- a/00_installation/S0001_Opret_Python - PycharmPro.docx
+++ b/00_installation/S0001_Opret_Python - PycharmPro.docx
@@ -1,10 +1,10 @@
 
 <file path=word/document.xml><?xml version="1.0" encoding="utf-8"?>
-<w:document xmlns:wpc="http://schemas.microsoft.com/office/word/2010/wordprocessingCanvas" xmlns:cx="http://schemas.microsoft.com/office/drawing/2014/chartex" xmlns:cx1="http://schemas.microsoft.com/office/drawing/2015/9/8/chartex" xmlns:cx2="http://schemas.microsoft.com/office/drawing/2015/10/21/chartex" xmlns:cx3="http://schemas.microsoft.com/office/drawing/2016/5/9/chartex" xmlns:cx4="http://schemas.microsoft.com/office/drawing/2016/5/10/chartex" xmlns:cx5="http://schemas.microsoft.com/office/drawing/2016/5/11/chartex" xmlns:cx6="http://schemas.microsoft.com/office/drawing/2016/5/12/chartex" xmlns:cx7="http://schemas.microsoft.com/office/drawing/2016/5/13/chartex" xmlns:cx8="http://schemas.microsoft.com/office/drawing/2016/5/14/chartex" xmlns:mc="http://schemas.openxmlformats.org/markup-compatibility/2006" xmlns:aink="http://schemas.microsoft.com/office/drawing/2016/ink" xmlns:am3d="http://schemas.microsoft.com/office/drawing/2017/model3d" xmlns:o="urn:schemas-microsoft-com:office:office" xmlns:r="http://schemas.openxmlformats.org/officeDocument/2006/relationships" xmlns:m="http://schemas.openxmlformats.org/officeDocument/2006/math" xmlns:v="urn:schemas-microsoft-com:vml" xmlns:wp14="http://schemas.microsoft.com/office/word/2010/wordprocessingDrawing" xmlns:wp="http://schemas.openxmlformats.org/drawingml/2006/wordprocessingDrawing" xmlns:w10="urn:schemas-microsoft-com:office:word" xmlns:w="http://schemas.openxmlformats.org/wordprocessingml/2006/main" xmlns:w14="http://schemas.microsoft.com/office/word/2010/wordml" xmlns:w15="http://schemas.microsoft.com/office/word/2012/wordml" xmlns:w16cid="http://schemas.microsoft.com/office/word/2016/wordml/cid" xmlns:w16se="http://schemas.microsoft.com/office/word/2015/wordml/symex" xmlns:wpg="http://schemas.microsoft.com/office/word/2010/wordprocessingGroup" xmlns:wpi="http://schemas.microsoft.com/office/word/2010/wordprocessingInk" xmlns:wne="http://schemas.microsoft.com/office/word/2006/wordml" xmlns:wps="http://schemas.microsoft.com/office/word/2010/wordprocessingShape" mc:Ignorable="w14 w15 w16se w16cid wp14">
+<w:document xmlns:ve="http://schemas.openxmlformats.org/markup-compatibility/2006" xmlns:o="urn:schemas-microsoft-com:office:office" xmlns:r="http://schemas.openxmlformats.org/officeDocument/2006/relationships" xmlns:m="http://schemas.openxmlformats.org/officeDocument/2006/math" xmlns:v="urn:schemas-microsoft-com:vml" xmlns:wp="http://schemas.openxmlformats.org/drawingml/2006/wordprocessingDrawing" xmlns:w10="urn:schemas-microsoft-com:office:word" xmlns:w="http://schemas.openxmlformats.org/wordprocessingml/2006/main" xmlns:wne="http://schemas.microsoft.com/office/word/2006/wordml">
   <w:body>
     <w:p>
       <w:pPr>
-        <w:pStyle w:val="Overskrift1"/>
+        <w:pStyle w:val="berschrift1"/>
         <w:rPr>
           <w:noProof/>
         </w:rPr>
@@ -29,7 +29,7 @@
     </w:p>
     <w:p>
       <w:pPr>
-        <w:pStyle w:val="Listeafsnit"/>
+        <w:pStyle w:val="Listenabsatz"/>
         <w:numPr>
           <w:ilvl w:val="0"/>
           <w:numId w:val="3"/>
@@ -41,7 +41,7 @@
     </w:p>
     <w:p>
       <w:pPr>
-        <w:pStyle w:val="Listeafsnit"/>
+        <w:pStyle w:val="Listenabsatz"/>
         <w:numPr>
           <w:ilvl w:val="0"/>
           <w:numId w:val="3"/>
@@ -53,7 +53,7 @@
     </w:p>
     <w:p>
       <w:pPr>
-        <w:pStyle w:val="Listeafsnit"/>
+        <w:pStyle w:val="Listenabsatz"/>
         <w:numPr>
           <w:ilvl w:val="0"/>
           <w:numId w:val="3"/>
@@ -65,7 +65,7 @@
     </w:p>
     <w:p>
       <w:pPr>
-        <w:pStyle w:val="Listeafsnit"/>
+        <w:pStyle w:val="Listenabsatz"/>
         <w:numPr>
           <w:ilvl w:val="0"/>
           <w:numId w:val="3"/>
@@ -85,7 +85,7 @@
     <w:p/>
     <w:p>
       <w:pPr>
-        <w:pStyle w:val="Overskrift1"/>
+        <w:pStyle w:val="berschrift1"/>
       </w:pPr>
       <w:r>
         <w:t>Ans</w:t>
@@ -118,19 +118,7 @@
           <w:rPr>
             <w:rStyle w:val="Hyperlink"/>
           </w:rPr>
-          <w:t>https://www.jetbrains.com/shop/efor</w:t>
-        </w:r>
-        <w:r>
-          <w:rPr>
-            <w:rStyle w:val="Hyperlink"/>
-          </w:rPr>
-          <w:t>m</w:t>
-        </w:r>
-        <w:r>
-          <w:rPr>
-            <w:rStyle w:val="Hyperlink"/>
-          </w:rPr>
-          <w:t>/students</w:t>
+          <w:t>https://www.jetbrains.com/shop/eform/students</w:t>
         </w:r>
       </w:hyperlink>
       <w:r>
@@ -150,9 +138,11 @@
       <w:r>
         <w:rPr>
           <w:rStyle w:val="ui-provider"/>
+          <w:noProof/>
+          <w:lang w:val="de-DE" w:eastAsia="de-DE"/>
         </w:rPr>
         <w:drawing>
-          <wp:inline distT="0" distB="0" distL="0" distR="0" wp14:anchorId="67A13FB5" wp14:editId="302D5EFA">
+          <wp:inline distT="0" distB="0" distL="0" distR="0">
             <wp:extent cx="1874520" cy="492192"/>
             <wp:effectExtent l="0" t="0" r="0" b="0"/>
             <wp:docPr id="29" name="Billede 29"/>
@@ -268,9 +258,10 @@
         <w:rPr>
           <w:rStyle w:val="ui-provider"/>
           <w:noProof/>
+          <w:lang w:val="de-DE" w:eastAsia="de-DE"/>
         </w:rPr>
         <w:drawing>
-          <wp:inline distT="0" distB="0" distL="0" distR="0" wp14:anchorId="3C696F31" wp14:editId="33C1CE6D">
+          <wp:inline distT="0" distB="0" distL="0" distR="0">
             <wp:extent cx="2161674" cy="2933700"/>
             <wp:effectExtent l="0" t="0" r="0" b="0"/>
             <wp:docPr id="28" name="Billede 28" descr="C:\Users\ulsc\AppData\Local\Microsoft\Windows\INetCache\Content.MSO\5F1D57D1.tmp"/>
@@ -290,7 +281,7 @@
                     <a:blip r:embed="rId8">
                       <a:extLst>
                         <a:ext uri="{28A0092B-C50C-407E-A947-70E740481C1C}">
-                          <a14:useLocalDpi xmlns:a14="http://schemas.microsoft.com/office/drawing/2010/main" val="0"/>
+                          <a14:useLocalDpi xmlns:a14="http://schemas.microsoft.com/office/drawing/2010/main" xmlns:wps="http://schemas.microsoft.com/office/word/2010/wordprocessingShape" xmlns:wpi="http://schemas.microsoft.com/office/word/2010/wordprocessingInk" xmlns:wpg="http://schemas.microsoft.com/office/word/2010/wordprocessingGroup" xmlns:w16se="http://schemas.microsoft.com/office/word/2015/wordml/symex" xmlns:w16cid="http://schemas.microsoft.com/office/word/2016/wordml/cid" xmlns:w15="http://schemas.microsoft.com/office/word/2012/wordml" xmlns:w14="http://schemas.microsoft.com/office/word/2010/wordml" xmlns:w="http://schemas.openxmlformats.org/wordprocessingml/2006/main" xmlns:w10="urn:schemas-microsoft-com:office:word" xmlns:wp14="http://schemas.microsoft.com/office/word/2010/wordprocessingDrawing" xmlns:v="urn:schemas-microsoft-com:vml" xmlns:o="urn:schemas-microsoft-com:office:office" xmlns:am3d="http://schemas.microsoft.com/office/drawing/2017/model3d" xmlns:aink="http://schemas.microsoft.com/office/drawing/2016/ink" xmlns:mc="http://schemas.openxmlformats.org/markup-compatibility/2006" xmlns:cx8="http://schemas.microsoft.com/office/drawing/2016/5/14/chartex" xmlns:cx7="http://schemas.microsoft.com/office/drawing/2016/5/13/chartex" xmlns:cx6="http://schemas.microsoft.com/office/drawing/2016/5/12/chartex" xmlns:cx5="http://schemas.microsoft.com/office/drawing/2016/5/11/chartex" xmlns:cx4="http://schemas.microsoft.com/office/drawing/2016/5/10/chartex" xmlns:cx3="http://schemas.microsoft.com/office/drawing/2016/5/9/chartex" xmlns:cx2="http://schemas.microsoft.com/office/drawing/2015/10/21/chartex" xmlns:cx1="http://schemas.microsoft.com/office/drawing/2015/9/8/chartex" xmlns:cx="http://schemas.microsoft.com/office/drawing/2014/chartex" xmlns:wpc="http://schemas.microsoft.com/office/word/2010/wordprocessingCanvas" xmlns="" val="0"/>
                         </a:ext>
                       </a:extLst>
                     </a:blip>
@@ -326,7 +317,7 @@
     </w:p>
     <w:p>
       <w:pPr>
-        <w:pStyle w:val="Overskrift1"/>
+        <w:pStyle w:val="berschrift1"/>
         <w:rPr>
           <w:noProof/>
         </w:rPr>
@@ -390,7 +381,7 @@
           <w:lang w:val="de-DE" w:eastAsia="de-DE"/>
         </w:rPr>
         <w:drawing>
-          <wp:inline distT="0" distB="0" distL="0" distR="0" wp14:anchorId="2A252767" wp14:editId="2A252768">
+          <wp:inline distT="0" distB="0" distL="0" distR="0">
             <wp:extent cx="3391200" cy="3657600"/>
             <wp:effectExtent l="0" t="0" r="0" b="0"/>
             <wp:docPr id="8" name="Billede 8"/>
@@ -473,7 +464,7 @@
           <w:lang w:val="de-DE" w:eastAsia="de-DE"/>
         </w:rPr>
         <w:drawing>
-          <wp:inline distT="0" distB="0" distL="0" distR="0" wp14:anchorId="2A252769" wp14:editId="2A25276A">
+          <wp:inline distT="0" distB="0" distL="0" distR="0">
             <wp:extent cx="1238423" cy="809738"/>
             <wp:effectExtent l="0" t="0" r="0" b="9525"/>
             <wp:docPr id="9" name="Billede 9"/>
@@ -548,7 +539,7 @@
           <w:lang w:val="de-DE" w:eastAsia="de-DE"/>
         </w:rPr>
         <w:drawing>
-          <wp:inline distT="0" distB="0" distL="0" distR="0" wp14:anchorId="2A25276B" wp14:editId="2A25276C">
+          <wp:inline distT="0" distB="0" distL="0" distR="0">
             <wp:extent cx="3947900" cy="2781300"/>
             <wp:effectExtent l="0" t="0" r="0" b="0"/>
             <wp:docPr id="10" name="Billede 10"/>
@@ -634,7 +625,7 @@
     </w:p>
     <w:p>
       <w:pPr>
-        <w:pStyle w:val="Overskrift1"/>
+        <w:pStyle w:val="berschrift1"/>
         <w:rPr>
           <w:noProof/>
         </w:rPr>
@@ -696,7 +687,7 @@
           <w:lang w:val="de-DE" w:eastAsia="de-DE"/>
         </w:rPr>
         <w:drawing>
-          <wp:inline distT="0" distB="0" distL="0" distR="0" wp14:anchorId="2A25276D" wp14:editId="2A25276E">
+          <wp:inline distT="0" distB="0" distL="0" distR="0">
             <wp:extent cx="3774831" cy="1665087"/>
             <wp:effectExtent l="0" t="0" r="0" b="0"/>
             <wp:docPr id="14" name="Billede 14"/>
@@ -850,7 +841,7 @@
           <w:lang w:val="de-DE" w:eastAsia="de-DE"/>
         </w:rPr>
         <w:drawing>
-          <wp:inline distT="0" distB="0" distL="0" distR="0" wp14:anchorId="2A25276F" wp14:editId="2A252770">
+          <wp:inline distT="0" distB="0" distL="0" distR="0">
             <wp:extent cx="3760631" cy="2279868"/>
             <wp:effectExtent l="0" t="0" r="0" b="6350"/>
             <wp:docPr id="1" name="Billede 1"/>
@@ -932,7 +923,7 @@
           <w:lang w:val="de-DE" w:eastAsia="de-DE"/>
         </w:rPr>
         <w:drawing>
-          <wp:inline distT="0" distB="0" distL="0" distR="0" wp14:anchorId="2A252771" wp14:editId="2A252772">
+          <wp:inline distT="0" distB="0" distL="0" distR="0">
             <wp:extent cx="3721994" cy="2275753"/>
             <wp:effectExtent l="0" t="0" r="0" b="0"/>
             <wp:docPr id="2" name="Billede 2"/>
@@ -1093,7 +1084,7 @@
           <w:lang w:val="de-DE" w:eastAsia="de-DE"/>
         </w:rPr>
         <w:drawing>
-          <wp:inline distT="0" distB="0" distL="0" distR="0" wp14:anchorId="2A252773" wp14:editId="2A252774">
+          <wp:inline distT="0" distB="0" distL="0" distR="0">
             <wp:extent cx="3837904" cy="2340652"/>
             <wp:effectExtent l="0" t="0" r="0" b="2540"/>
             <wp:docPr id="3" name="Billede 3"/>
@@ -1206,7 +1197,7 @@
           <w:lang w:val="de-DE" w:eastAsia="de-DE"/>
         </w:rPr>
         <w:drawing>
-          <wp:inline distT="0" distB="0" distL="0" distR="0" wp14:anchorId="2A252775" wp14:editId="2A252776">
+          <wp:inline distT="0" distB="0" distL="0" distR="0">
             <wp:extent cx="3850784" cy="2366144"/>
             <wp:effectExtent l="0" t="0" r="0" b="0"/>
             <wp:docPr id="4" name="Billede 4"/>
@@ -1251,7 +1242,7 @@
     </w:p>
     <w:p>
       <w:pPr>
-        <w:pStyle w:val="Overskrift1"/>
+        <w:pStyle w:val="berschrift1"/>
         <w:rPr>
           <w:noProof/>
         </w:rPr>
@@ -1271,7 +1262,7 @@
     </w:p>
     <w:p>
       <w:pPr>
-        <w:pStyle w:val="Overskrift1"/>
+        <w:pStyle w:val="berschrift1"/>
         <w:rPr>
           <w:noProof/>
         </w:rPr>
@@ -1364,7 +1355,7 @@
           <w:lang w:val="de-DE" w:eastAsia="de-DE"/>
         </w:rPr>
         <w:drawing>
-          <wp:inline distT="0" distB="0" distL="0" distR="0" wp14:anchorId="2A252777" wp14:editId="2279882B">
+          <wp:inline distT="0" distB="0" distL="0" distR="0">
             <wp:extent cx="5265420" cy="1963087"/>
             <wp:effectExtent l="0" t="0" r="0" b="0"/>
             <wp:docPr id="22" name="Billede 22"/>
@@ -1505,9 +1496,10 @@
       <w:r>
         <w:rPr>
           <w:noProof/>
+          <w:lang w:val="de-DE" w:eastAsia="de-DE"/>
         </w:rPr>
         <w:drawing>
-          <wp:inline distT="0" distB="0" distL="0" distR="0" wp14:anchorId="7E96FF45" wp14:editId="7A09234A">
+          <wp:inline distT="0" distB="0" distL="0" distR="0">
             <wp:extent cx="3429000" cy="2807161"/>
             <wp:effectExtent l="0" t="0" r="0" b="0"/>
             <wp:docPr id="15" name="Billede 15"/>
@@ -1584,7 +1576,7 @@
     </w:p>
     <w:p>
       <w:pPr>
-        <w:pStyle w:val="Overskrift1"/>
+        <w:pStyle w:val="berschrift1"/>
         <w:rPr>
           <w:noProof/>
         </w:rPr>
@@ -1657,9 +1649,10 @@
       <w:r>
         <w:rPr>
           <w:noProof/>
+          <w:lang w:val="de-DE" w:eastAsia="de-DE"/>
         </w:rPr>
         <w:drawing>
-          <wp:inline distT="0" distB="0" distL="0" distR="0" wp14:anchorId="7F0624D3" wp14:editId="28BEB544">
+          <wp:inline distT="0" distB="0" distL="0" distR="0">
             <wp:extent cx="5135880" cy="1560109"/>
             <wp:effectExtent l="0" t="0" r="0" b="0"/>
             <wp:docPr id="6" name="Billede 6"/>
@@ -1754,9 +1747,10 @@
       <w:r>
         <w:rPr>
           <w:noProof/>
+          <w:lang w:val="de-DE" w:eastAsia="de-DE"/>
         </w:rPr>
         <w:drawing>
-          <wp:anchor distT="0" distB="0" distL="114300" distR="114300" simplePos="0" relativeHeight="251660288" behindDoc="0" locked="0" layoutInCell="1" allowOverlap="1" wp14:anchorId="130C20AC" wp14:editId="2E3BFFBC">
+          <wp:anchor distT="0" distB="0" distL="114300" distR="114300" simplePos="0" relativeHeight="251660288" behindDoc="0" locked="0" layoutInCell="1" allowOverlap="1">
             <wp:simplePos x="0" y="0"/>
             <wp:positionH relativeFrom="column">
               <wp:posOffset>845820</wp:posOffset>
@@ -1782,7 +1776,7 @@
                     <a:blip r:embed="rId22">
                       <a:extLst>
                         <a:ext uri="{28A0092B-C50C-407E-A947-70E740481C1C}">
-                          <a14:useLocalDpi xmlns:a14="http://schemas.microsoft.com/office/drawing/2010/main" val="0"/>
+                          <a14:useLocalDpi xmlns:a14="http://schemas.microsoft.com/office/drawing/2010/main" xmlns:wps="http://schemas.microsoft.com/office/word/2010/wordprocessingShape" xmlns:wpi="http://schemas.microsoft.com/office/word/2010/wordprocessingInk" xmlns:wpg="http://schemas.microsoft.com/office/word/2010/wordprocessingGroup" xmlns:w16se="http://schemas.microsoft.com/office/word/2015/wordml/symex" xmlns:w16cid="http://schemas.microsoft.com/office/word/2016/wordml/cid" xmlns:w15="http://schemas.microsoft.com/office/word/2012/wordml" xmlns:w14="http://schemas.microsoft.com/office/word/2010/wordml" xmlns:w="http://schemas.openxmlformats.org/wordprocessingml/2006/main" xmlns:w10="urn:schemas-microsoft-com:office:word" xmlns:wp14="http://schemas.microsoft.com/office/word/2010/wordprocessingDrawing" xmlns:v="urn:schemas-microsoft-com:vml" xmlns:o="urn:schemas-microsoft-com:office:office" xmlns:am3d="http://schemas.microsoft.com/office/drawing/2017/model3d" xmlns:aink="http://schemas.microsoft.com/office/drawing/2016/ink" xmlns:mc="http://schemas.openxmlformats.org/markup-compatibility/2006" xmlns:cx8="http://schemas.microsoft.com/office/drawing/2016/5/14/chartex" xmlns:cx7="http://schemas.microsoft.com/office/drawing/2016/5/13/chartex" xmlns:cx6="http://schemas.microsoft.com/office/drawing/2016/5/12/chartex" xmlns:cx5="http://schemas.microsoft.com/office/drawing/2016/5/11/chartex" xmlns:cx4="http://schemas.microsoft.com/office/drawing/2016/5/10/chartex" xmlns:cx3="http://schemas.microsoft.com/office/drawing/2016/5/9/chartex" xmlns:cx2="http://schemas.microsoft.com/office/drawing/2015/10/21/chartex" xmlns:cx1="http://schemas.microsoft.com/office/drawing/2015/9/8/chartex" xmlns:cx="http://schemas.microsoft.com/office/drawing/2014/chartex" xmlns:wpc="http://schemas.microsoft.com/office/word/2010/wordprocessingCanvas" xmlns="" val="0"/>
                         </a:ext>
                       </a:extLst>
                     </a:blip>
@@ -1863,9 +1857,10 @@
       <w:r>
         <w:rPr>
           <w:noProof/>
+          <w:lang w:val="de-DE" w:eastAsia="de-DE"/>
         </w:rPr>
         <w:drawing>
-          <wp:inline distT="0" distB="0" distL="0" distR="0" wp14:anchorId="7722BF90" wp14:editId="65F8369E">
+          <wp:inline distT="0" distB="0" distL="0" distR="0">
             <wp:extent cx="2903220" cy="822151"/>
             <wp:effectExtent l="0" t="0" r="0" b="0"/>
             <wp:docPr id="35" name="Billede 35"/>
@@ -1931,9 +1926,10 @@
       <w:r>
         <w:rPr>
           <w:noProof/>
+          <w:lang w:val="de-DE" w:eastAsia="de-DE"/>
         </w:rPr>
         <w:drawing>
-          <wp:inline distT="0" distB="0" distL="0" distR="0" wp14:anchorId="4015E10F" wp14:editId="07E38CEF">
+          <wp:inline distT="0" distB="0" distL="0" distR="0">
             <wp:extent cx="4930140" cy="1946610"/>
             <wp:effectExtent l="0" t="0" r="0" b="0"/>
             <wp:docPr id="36" name="Billede 36"/>
@@ -1991,7 +1987,7 @@
     </w:p>
     <w:p>
       <w:pPr>
-        <w:pStyle w:val="Overskrift1"/>
+        <w:pStyle w:val="berschrift1"/>
         <w:rPr>
           <w:noProof/>
         </w:rPr>
@@ -2088,7 +2084,7 @@
     </w:p>
     <w:p>
       <w:pPr>
-        <w:pStyle w:val="Listeafsnit"/>
+        <w:pStyle w:val="Listenabsatz"/>
         <w:numPr>
           <w:ilvl w:val="0"/>
           <w:numId w:val="1"/>
@@ -2100,7 +2096,7 @@
     </w:p>
     <w:p>
       <w:pPr>
-        <w:pStyle w:val="Listeafsnit"/>
+        <w:pStyle w:val="Listenabsatz"/>
         <w:numPr>
           <w:ilvl w:val="0"/>
           <w:numId w:val="1"/>
@@ -2181,7 +2177,7 @@
           <w:lang w:val="de-DE" w:eastAsia="de-DE"/>
         </w:rPr>
         <w:drawing>
-          <wp:anchor distT="0" distB="0" distL="114300" distR="114300" simplePos="0" relativeHeight="251658752" behindDoc="0" locked="0" layoutInCell="1" allowOverlap="1" wp14:anchorId="2A25277B" wp14:editId="2A25277C">
+          <wp:anchor distT="0" distB="0" distL="114300" distR="114300" simplePos="0" relativeHeight="251658752" behindDoc="0" locked="0" layoutInCell="1" allowOverlap="1">
             <wp:simplePos x="0" y="0"/>
             <wp:positionH relativeFrom="column">
               <wp:posOffset>76200</wp:posOffset>
@@ -2207,7 +2203,7 @@
                     <a:blip r:embed="rId25" cstate="print">
                       <a:extLst>
                         <a:ext uri="{28A0092B-C50C-407E-A947-70E740481C1C}">
-                          <a14:useLocalDpi xmlns:a14="http://schemas.microsoft.com/office/drawing/2010/main" val="0"/>
+                          <a14:useLocalDpi xmlns:a14="http://schemas.microsoft.com/office/drawing/2010/main" xmlns:wps="http://schemas.microsoft.com/office/word/2010/wordprocessingShape" xmlns:wpi="http://schemas.microsoft.com/office/word/2010/wordprocessingInk" xmlns:wpg="http://schemas.microsoft.com/office/word/2010/wordprocessingGroup" xmlns:w16se="http://schemas.microsoft.com/office/word/2015/wordml/symex" xmlns:w16cid="http://schemas.microsoft.com/office/word/2016/wordml/cid" xmlns:w15="http://schemas.microsoft.com/office/word/2012/wordml" xmlns:w14="http://schemas.microsoft.com/office/word/2010/wordml" xmlns:w="http://schemas.openxmlformats.org/wordprocessingml/2006/main" xmlns:w10="urn:schemas-microsoft-com:office:word" xmlns:wp14="http://schemas.microsoft.com/office/word/2010/wordprocessingDrawing" xmlns:v="urn:schemas-microsoft-com:vml" xmlns:o="urn:schemas-microsoft-com:office:office" xmlns:am3d="http://schemas.microsoft.com/office/drawing/2017/model3d" xmlns:aink="http://schemas.microsoft.com/office/drawing/2016/ink" xmlns:mc="http://schemas.openxmlformats.org/markup-compatibility/2006" xmlns:cx8="http://schemas.microsoft.com/office/drawing/2016/5/14/chartex" xmlns:cx7="http://schemas.microsoft.com/office/drawing/2016/5/13/chartex" xmlns:cx6="http://schemas.microsoft.com/office/drawing/2016/5/12/chartex" xmlns:cx5="http://schemas.microsoft.com/office/drawing/2016/5/11/chartex" xmlns:cx4="http://schemas.microsoft.com/office/drawing/2016/5/10/chartex" xmlns:cx3="http://schemas.microsoft.com/office/drawing/2016/5/9/chartex" xmlns:cx2="http://schemas.microsoft.com/office/drawing/2015/10/21/chartex" xmlns:cx1="http://schemas.microsoft.com/office/drawing/2015/9/8/chartex" xmlns:cx="http://schemas.microsoft.com/office/drawing/2014/chartex" xmlns:wpc="http://schemas.microsoft.com/office/word/2010/wordprocessingCanvas" xmlns="" val="0"/>
                         </a:ext>
                       </a:extLst>
                     </a:blip>
@@ -2269,9 +2265,10 @@
       <w:r>
         <w:rPr>
           <w:noProof/>
+          <w:lang w:val="de-DE" w:eastAsia="de-DE"/>
         </w:rPr>
         <w:drawing>
-          <wp:inline distT="0" distB="0" distL="0" distR="0" wp14:anchorId="0D0F184D" wp14:editId="1724094F">
+          <wp:inline distT="0" distB="0" distL="0" distR="0">
             <wp:extent cx="3063505" cy="1204064"/>
             <wp:effectExtent l="0" t="0" r="3810" b="0"/>
             <wp:docPr id="40" name="Billede 40"/>
@@ -2351,7 +2348,7 @@
           <w:lang w:val="de-DE" w:eastAsia="de-DE"/>
         </w:rPr>
         <w:drawing>
-          <wp:inline distT="0" distB="0" distL="0" distR="0" wp14:anchorId="02FB4BAA" wp14:editId="7D926629">
+          <wp:inline distT="0" distB="0" distL="0" distR="0">
             <wp:extent cx="2166078" cy="2590800"/>
             <wp:effectExtent l="0" t="0" r="0" b="0"/>
             <wp:docPr id="39" name="Billede 39"/>
@@ -2469,7 +2466,7 @@
           <w:lang w:val="de-DE" w:eastAsia="de-DE"/>
         </w:rPr>
         <w:drawing>
-          <wp:inline distT="0" distB="0" distL="0" distR="0" wp14:anchorId="2A25277F" wp14:editId="2A252780">
+          <wp:inline distT="0" distB="0" distL="0" distR="0">
             <wp:extent cx="3113040" cy="1394581"/>
             <wp:effectExtent l="0" t="0" r="0" b="0"/>
             <wp:docPr id="23" name="Billede 2"/>
@@ -2576,7 +2573,7 @@
     </w:p>
     <w:p>
       <w:pPr>
-        <w:pStyle w:val="Listeafsnit"/>
+        <w:pStyle w:val="Listenabsatz"/>
         <w:numPr>
           <w:ilvl w:val="0"/>
           <w:numId w:val="2"/>
@@ -2606,7 +2603,7 @@
     </w:p>
     <w:p>
       <w:pPr>
-        <w:pStyle w:val="Listeafsnit"/>
+        <w:pStyle w:val="Listenabsatz"/>
         <w:numPr>
           <w:ilvl w:val="0"/>
           <w:numId w:val="2"/>
@@ -2666,7 +2663,7 @@
     </w:p>
     <w:p>
       <w:pPr>
-        <w:pStyle w:val="Listeafsnit"/>
+        <w:pStyle w:val="Listenabsatz"/>
         <w:numPr>
           <w:ilvl w:val="0"/>
           <w:numId w:val="2"/>
@@ -2734,7 +2731,7 @@
           <w:lang w:val="de-DE" w:eastAsia="de-DE"/>
         </w:rPr>
         <w:drawing>
-          <wp:inline distT="0" distB="0" distL="0" distR="0" wp14:anchorId="2A252781" wp14:editId="2A252782">
+          <wp:inline distT="0" distB="0" distL="0" distR="0">
             <wp:extent cx="1990725" cy="1000125"/>
             <wp:effectExtent l="19050" t="0" r="9525" b="0"/>
             <wp:docPr id="21" name="Bild 16"/>
@@ -2796,7 +2793,7 @@
     </w:p>
     <w:p>
       <w:pPr>
-        <w:pStyle w:val="Overskrift1"/>
+        <w:pStyle w:val="berschrift1"/>
         <w:rPr>
           <w:noProof/>
           <w:lang w:val="de-DE"/>
@@ -2998,7 +2995,7 @@
           <w:lang w:val="de-DE" w:eastAsia="de-DE"/>
         </w:rPr>
         <w:drawing>
-          <wp:inline distT="0" distB="0" distL="0" distR="0" wp14:anchorId="2A252783" wp14:editId="2A252784">
+          <wp:inline distT="0" distB="0" distL="0" distR="0">
             <wp:extent cx="4183380" cy="1342479"/>
             <wp:effectExtent l="0" t="0" r="7620" b="0"/>
             <wp:docPr id="19" name="Billede 1"/>
@@ -3079,7 +3076,7 @@
           <w:lang w:val="de-DE" w:eastAsia="de-DE"/>
         </w:rPr>
         <w:drawing>
-          <wp:inline distT="0" distB="0" distL="0" distR="0" wp14:anchorId="2A252785" wp14:editId="2A252786">
+          <wp:inline distT="0" distB="0" distL="0" distR="0">
             <wp:extent cx="2153241" cy="2327910"/>
             <wp:effectExtent l="0" t="0" r="0" b="0"/>
             <wp:docPr id="20" name="Billede 2"/>
@@ -3147,7 +3144,7 @@
           <w:lang w:val="de-DE" w:eastAsia="de-DE"/>
         </w:rPr>
         <w:drawing>
-          <wp:inline distT="0" distB="0" distL="0" distR="0" wp14:anchorId="2A252787" wp14:editId="2A252788">
+          <wp:inline distT="0" distB="0" distL="0" distR="0">
             <wp:extent cx="5355954" cy="3091815"/>
             <wp:effectExtent l="0" t="0" r="0" b="0"/>
             <wp:docPr id="24" name="Billede 5"/>
@@ -3225,7 +3222,7 @@
           <w:lang w:val="de-DE" w:eastAsia="de-DE"/>
         </w:rPr>
         <w:drawing>
-          <wp:inline distT="0" distB="0" distL="0" distR="0" wp14:anchorId="2A252789" wp14:editId="2A25278A">
+          <wp:inline distT="0" distB="0" distL="0" distR="0">
             <wp:extent cx="5002964" cy="3200677"/>
             <wp:effectExtent l="0" t="0" r="7620" b="0"/>
             <wp:docPr id="25" name="Billede 6"/>
@@ -3312,7 +3309,7 @@
           <w:lang w:val="de-DE" w:eastAsia="de-DE"/>
         </w:rPr>
         <w:drawing>
-          <wp:inline distT="0" distB="0" distL="0" distR="0" wp14:anchorId="2A25278B" wp14:editId="2A25278C">
+          <wp:inline distT="0" distB="0" distL="0" distR="0">
             <wp:extent cx="2200994" cy="4488180"/>
             <wp:effectExtent l="19050" t="0" r="8806" b="0"/>
             <wp:docPr id="26" name="Billede 7"/>
@@ -3391,7 +3388,7 @@
     </w:p>
     <w:p>
       <w:pPr>
-        <w:pStyle w:val="Overskrift1"/>
+        <w:pStyle w:val="berschrift1"/>
         <w:rPr>
           <w:noProof/>
         </w:rPr>
@@ -3436,33 +3433,56 @@
           <w:noProof/>
         </w:rPr>
       </w:pPr>
-    </w:p>
-    <w:p>
-      <w:pPr>
-        <w:rPr>
-          <w:noProof/>
-        </w:rPr>
-      </w:pPr>
-      <w:r>
-        <w:rPr>
-          <w:noProof/>
-        </w:rPr>
-        <w:t>Søg efter ”xnd”, install ”xnd-monokai”, genstart pycharm:</w:t>
-      </w:r>
-    </w:p>
-    <w:p>
-      <w:pPr>
-        <w:rPr>
-          <w:noProof/>
-        </w:rPr>
-      </w:pPr>
+      <w:r>
+        <w:rPr>
+          <w:noProof/>
+        </w:rPr>
+        <w:t>Søg efter ”xnd”, install</w:t>
+      </w:r>
+      <w:r>
+        <w:rPr>
+          <w:noProof/>
+        </w:rPr>
+        <w:t>er</w:t>
+      </w:r>
+      <w:r>
+        <w:rPr>
+          <w:noProof/>
+        </w:rPr>
+        <w:t xml:space="preserve"> ”xnd</w:t>
+      </w:r>
+      <w:r>
+        <w:rPr>
+          <w:noProof/>
+        </w:rPr>
+        <w:t>lnk</w:t>
+      </w:r>
+      <w:r>
+        <w:rPr>
+          <w:noProof/>
+        </w:rPr>
+        <w:t>-monokai”</w:t>
+      </w:r>
+      <w:r>
+        <w:rPr>
+          <w:noProof/>
+        </w:rPr>
+        <w:t>:</w:t>
+      </w:r>
       <w:r>
         <w:rPr>
           <w:noProof/>
           <w:lang w:val="de-DE" w:eastAsia="de-DE"/>
         </w:rPr>
+        <w:t xml:space="preserve"> </w:t>
+      </w:r>
+      <w:r>
+        <w:rPr>
+          <w:noProof/>
+          <w:lang w:val="de-DE" w:eastAsia="de-DE"/>
+        </w:rPr>
         <w:drawing>
-          <wp:inline distT="0" distB="0" distL="0" distR="0" wp14:anchorId="2A25278F" wp14:editId="2A252790">
+          <wp:inline distT="0" distB="0" distL="0" distR="0">
             <wp:extent cx="6645910" cy="1207135"/>
             <wp:effectExtent l="0" t="0" r="0" b="0"/>
             <wp:docPr id="18" name="Billede 18"/>
@@ -3507,79 +3527,75 @@
     </w:p>
     <w:p>
       <w:pPr>
-        <w:pStyle w:val="Overskrift1"/>
-        <w:rPr>
-          <w:noProof/>
-        </w:rPr>
-      </w:pPr>
-      <w:r>
-        <w:rPr>
-          <w:noProof/>
-        </w:rPr>
-        <w:t>Import Settings</w:t>
-      </w:r>
-    </w:p>
-    <w:p/>
-    <w:p>
-      <w:pPr>
-        <w:rPr>
-          <w:noProof/>
-        </w:rPr>
-      </w:pPr>
-      <w:r>
-        <w:rPr>
-          <w:noProof/>
-        </w:rPr>
-        <w:t>File, Manage IDE Settings, Import Settings</w:t>
-      </w:r>
-    </w:p>
-    <w:p>
-      <w:pPr>
-        <w:rPr>
-          <w:noProof/>
-        </w:rPr>
-      </w:pPr>
-      <w:r>
-        <w:rPr>
-          <w:noProof/>
-        </w:rPr>
-        <w:t xml:space="preserve">Import basic_settings.zip, som </w:t>
-      </w:r>
-      <w:r>
-        <w:rPr>
-          <w:noProof/>
-        </w:rPr>
-        <w:t xml:space="preserve">ligger i dit opgave-repository i mappen </w:t>
-      </w:r>
-      <w:r>
-        <w:rPr>
-          <w:noProof/>
-        </w:rPr>
-        <w:t>00_installation</w:t>
-      </w:r>
-      <w:r>
-        <w:rPr>
-          <w:noProof/>
-        </w:rPr>
-        <w:t>.</w:t>
-      </w:r>
-    </w:p>
-    <w:p>
-      <w:pPr>
-        <w:ind w:left="1304"/>
-        <w:rPr>
-          <w:noProof/>
-        </w:rPr>
-      </w:pPr>
-      <w:r>
-        <w:rPr>
-          <w:noProof/>
+        <w:rPr>
+          <w:noProof/>
+        </w:rPr>
+      </w:pPr>
+      <w:r>
+        <w:rPr>
+          <w:noProof/>
+        </w:rPr>
+        <w:t xml:space="preserve">Bare hvis du har S4.3: </w:t>
+      </w:r>
+      <w:r>
+        <w:rPr>
+          <w:noProof/>
+        </w:rPr>
+        <w:t>Søg efter ”</w:t>
+      </w:r>
+      <w:r>
+        <w:rPr>
+          <w:noProof/>
+        </w:rPr>
+        <w:t>csv</w:t>
+      </w:r>
+      <w:r>
+        <w:rPr>
+          <w:noProof/>
+        </w:rPr>
+        <w:t>”, install</w:t>
+      </w:r>
+      <w:r>
+        <w:rPr>
+          <w:noProof/>
+        </w:rPr>
+        <w:t>er</w:t>
+      </w:r>
+      <w:r>
+        <w:rPr>
+          <w:noProof/>
+        </w:rPr>
+        <w:t xml:space="preserve"> ”</w:t>
+      </w:r>
+      <w:r>
+        <w:rPr>
+          <w:noProof/>
+        </w:rPr>
+        <w:t>CSV Editor</w:t>
+      </w:r>
+      <w:r>
+        <w:rPr>
+          <w:noProof/>
+        </w:rPr>
+        <w:t>”</w:t>
+      </w:r>
+      <w:r>
+        <w:rPr>
+          <w:noProof/>
+          <w:lang w:val="de-DE" w:eastAsia="de-DE"/>
+        </w:rPr>
+        <w:t xml:space="preserve"> </w:t>
+      </w:r>
+      <w:r>
+        <w:rPr>
+          <w:noProof/>
+          <w:lang w:val="de-DE" w:eastAsia="de-DE"/>
         </w:rPr>
         <w:drawing>
-          <wp:inline distT="0" distB="0" distL="0" distR="0" wp14:anchorId="7A316A2F" wp14:editId="1DD7CDDC">
-            <wp:extent cx="2877781" cy="3491346"/>
-            <wp:effectExtent l="0" t="0" r="0" b="0"/>
-            <wp:docPr id="34" name="Billede 34"/>
+          <wp:inline distT="0" distB="0" distL="0" distR="0">
+            <wp:extent cx="5429250" cy="1143000"/>
+            <wp:effectExtent l="19050" t="0" r="0" b="0"/>
+            <wp:docPr id="37" name="Bild 1"/>
             <wp:cNvGraphicFramePr>
               <a:graphicFrameLocks xmlns:a="http://schemas.openxmlformats.org/drawingml/2006/main" noChangeAspect="1"/>
             </wp:cNvGraphicFramePr>
@@ -3587,23 +3603,33 @@
               <a:graphicData uri="http://schemas.openxmlformats.org/drawingml/2006/picture">
                 <pic:pic xmlns:pic="http://schemas.openxmlformats.org/drawingml/2006/picture">
                   <pic:nvPicPr>
-                    <pic:cNvPr id="1" name=""/>
-                    <pic:cNvPicPr/>
+                    <pic:cNvPr id="0" name="Picture 1"/>
+                    <pic:cNvPicPr>
+                      <a:picLocks noChangeAspect="1" noChangeArrowheads="1"/>
+                    </pic:cNvPicPr>
                   </pic:nvPicPr>
                   <pic:blipFill>
                     <a:blip r:embed="rId37"/>
+                    <a:srcRect/>
                     <a:stretch>
                       <a:fillRect/>
                     </a:stretch>
                   </pic:blipFill>
-                  <pic:spPr>
+                  <pic:spPr bwMode="auto">
                     <a:xfrm>
                       <a:off x="0" y="0"/>
-                      <a:ext cx="2900499" cy="3518907"/>
+                      <a:ext cx="5429250" cy="1143000"/>
                     </a:xfrm>
                     <a:prstGeom prst="rect">
                       <a:avLst/>
                     </a:prstGeom>
+                    <a:noFill/>
+                    <a:ln w="9525">
+                      <a:noFill/>
+                      <a:miter lim="800000"/>
+                      <a:headEnd/>
+                      <a:tailEnd/>
+                    </a:ln>
                   </pic:spPr>
                 </pic:pic>
               </a:graphicData>
@@ -3618,57 +3644,77 @@
           <w:noProof/>
         </w:rPr>
       </w:pPr>
-    </w:p>
-    <w:p>
-      <w:pPr>
-        <w:rPr>
-          <w:noProof/>
-        </w:rPr>
-      </w:pPr>
-      <w:r>
-        <w:rPr>
-          <w:noProof/>
-        </w:rPr>
-        <w:br w:type="page"/>
-      </w:r>
-    </w:p>
-    <w:p>
-      <w:pPr>
-        <w:pStyle w:val="Overskrift1"/>
-        <w:rPr>
-          <w:noProof/>
-        </w:rPr>
-      </w:pPr>
-      <w:r>
-        <w:lastRenderedPageBreak/>
-        <w:t>Installer</w:t>
-      </w:r>
-      <w:r>
-        <w:rPr>
-          <w:noProof/>
-        </w:rPr>
-        <w:t xml:space="preserve"> Jupyterlab </w:t>
-      </w:r>
-    </w:p>
-    <w:p>
-      <w:pPr>
-        <w:rPr>
-          <w:noProof/>
-          <w:color w:val="A6A6A6" w:themeColor="background1" w:themeShade="A6"/>
-        </w:rPr>
-      </w:pPr>
-    </w:p>
-    <w:p>
-      <w:pPr>
-        <w:rPr>
-          <w:noProof/>
-        </w:rPr>
-      </w:pPr>
-      <w:r>
-        <w:rPr>
-          <w:noProof/>
-        </w:rPr>
-        <w:t>Nederst i pycharm klik på “Terminal”:</w:t>
+      <w:r>
+        <w:rPr>
+          <w:noProof/>
+        </w:rPr>
+        <w:t>Genstart pycharm!</w:t>
+      </w:r>
+    </w:p>
+    <w:p>
+      <w:pPr>
+        <w:rPr>
+          <w:noProof/>
+        </w:rPr>
+      </w:pPr>
+    </w:p>
+    <w:p>
+      <w:pPr>
+        <w:pStyle w:val="berschrift1"/>
+        <w:rPr>
+          <w:noProof/>
+        </w:rPr>
+      </w:pPr>
+      <w:r>
+        <w:rPr>
+          <w:noProof/>
+        </w:rPr>
+        <w:t>Import Settings</w:t>
+      </w:r>
+    </w:p>
+    <w:p/>
+    <w:p>
+      <w:pPr>
+        <w:rPr>
+          <w:noProof/>
+        </w:rPr>
+      </w:pPr>
+      <w:r>
+        <w:rPr>
+          <w:noProof/>
+        </w:rPr>
+        <w:t>File, Manage IDE Settings, Import Settings</w:t>
+      </w:r>
+    </w:p>
+    <w:p>
+      <w:pPr>
+        <w:rPr>
+          <w:noProof/>
+        </w:rPr>
+      </w:pPr>
+      <w:r>
+        <w:rPr>
+          <w:noProof/>
+        </w:rPr>
+        <w:t xml:space="preserve">Import basic_settings.zip, som </w:t>
+      </w:r>
+      <w:r>
+        <w:rPr>
+          <w:noProof/>
+        </w:rPr>
+        <w:t xml:space="preserve">ligger i dit opgave-repository i mappen </w:t>
+      </w:r>
+      <w:r>
+        <w:rPr>
+          <w:noProof/>
+        </w:rPr>
+        <w:t>00_installation</w:t>
+      </w:r>
+      <w:r>
+        <w:rPr>
+          <w:noProof/>
+        </w:rPr>
+        <w:t>.</w:t>
       </w:r>
     </w:p>
     <w:p>
@@ -3684,10 +3730,10 @@
           <w:lang w:val="de-DE" w:eastAsia="de-DE"/>
         </w:rPr>
         <w:drawing>
-          <wp:inline distT="0" distB="0" distL="0" distR="0" wp14:anchorId="2A252793" wp14:editId="61B672D9">
-            <wp:extent cx="5524500" cy="1734629"/>
-            <wp:effectExtent l="0" t="0" r="0" b="0"/>
-            <wp:docPr id="5" name="Billede 5"/>
+          <wp:inline distT="0" distB="0" distL="0" distR="0">
+            <wp:extent cx="2876550" cy="3343275"/>
+            <wp:effectExtent l="19050" t="0" r="0" b="0"/>
+            <wp:docPr id="34" name="Billede 34"/>
             <wp:cNvGraphicFramePr>
               <a:graphicFrameLocks xmlns:a="http://schemas.openxmlformats.org/drawingml/2006/main" noChangeAspect="1"/>
             </wp:cNvGraphicFramePr>
@@ -3707,7 +3753,7 @@
                   <pic:spPr>
                     <a:xfrm>
                       <a:off x="0" y="0"/>
-                      <a:ext cx="5629798" cy="1767691"/>
+                      <a:ext cx="2900499" cy="3371110"/>
                     </a:xfrm>
                     <a:prstGeom prst="rect">
                       <a:avLst/>
@@ -3726,218 +3772,69 @@
           <w:noProof/>
         </w:rPr>
       </w:pPr>
-    </w:p>
-    <w:p>
-      <w:pPr>
-        <w:rPr>
-          <w:noProof/>
-        </w:rPr>
-      </w:pPr>
-      <w:r>
-        <w:rPr>
-          <w:noProof/>
-        </w:rPr>
-        <w:t>I terminalen tast “pip install jupyterlab” + Enter.</w:t>
-      </w:r>
-    </w:p>
-    <w:p>
-      <w:pPr>
-        <w:rPr>
-          <w:noProof/>
-        </w:rPr>
-      </w:pPr>
-      <w:r>
-        <w:rPr>
-          <w:noProof/>
-        </w:rPr>
-        <w:t>Der kommer sandsynligvis en advarsel, som ligner</w:t>
+      <w:r>
+        <w:rPr>
+          <w:noProof/>
+        </w:rPr>
+        <w:br w:type="page"/>
+      </w:r>
+    </w:p>
+    <w:p>
+      <w:pPr>
+        <w:pStyle w:val="berschrift1"/>
+        <w:rPr>
+          <w:noProof/>
+        </w:rPr>
+      </w:pPr>
+      <w:r>
+        <w:lastRenderedPageBreak/>
+        <w:t>Installer</w:t>
+      </w:r>
+      <w:r>
+        <w:rPr>
+          <w:noProof/>
+        </w:rPr>
+        <w:t xml:space="preserve"> Jupyterlab </w:t>
+      </w:r>
+    </w:p>
+    <w:p>
+      <w:pPr>
+        <w:rPr>
+          <w:noProof/>
+          <w:color w:val="A6A6A6" w:themeColor="background1" w:themeShade="A6"/>
+        </w:rPr>
+      </w:pPr>
+    </w:p>
+    <w:p>
+      <w:pPr>
+        <w:rPr>
+          <w:noProof/>
+        </w:rPr>
+      </w:pPr>
+      <w:r>
+        <w:rPr>
+          <w:noProof/>
+        </w:rPr>
+        <w:t>Nederst i pycharm klik på “Terminal”:</w:t>
       </w:r>
     </w:p>
     <w:p>
       <w:pPr>
         <w:ind w:left="1304"/>
         <w:rPr>
-          <w:i/>
-          <w:noProof/>
-        </w:rPr>
-      </w:pPr>
-      <w:r>
-        <w:rPr>
-          <w:i/>
-          <w:noProof/>
-        </w:rPr>
-        <w:t>WARNING: The script jupyter-server.exe is installed in 'C:\Users\ulsc\AppData\Roaming\Python\Python310\Scripts' which is not on PATH.</w:t>
-      </w:r>
-    </w:p>
-    <w:p>
-      <w:pPr>
-        <w:ind w:left="1304"/>
-        <w:rPr>
-          <w:i/>
-          <w:noProof/>
-        </w:rPr>
-      </w:pPr>
-      <w:r>
-        <w:rPr>
-          <w:i/>
-          <w:noProof/>
-        </w:rPr>
-        <w:t>Consider adding this directory to PATH or, if you prefer to suppress this warning, use --no-warn-script-location.</w:t>
-      </w:r>
-    </w:p>
-    <w:p>
-      <w:pPr>
-        <w:rPr>
-          <w:noProof/>
-        </w:rPr>
-      </w:pPr>
-      <w:r>
-        <w:rPr>
-          <w:noProof/>
-        </w:rPr>
-        <w:t>Noter/gem den path (i eksemplet er det den røde tekst). Muligvis har vi brug for den senere.</w:t>
-      </w:r>
-    </w:p>
-    <w:p>
-      <w:pPr>
-        <w:rPr>
-          <w:noProof/>
-          <w:color w:val="A6A6A6" w:themeColor="background1" w:themeShade="A6"/>
-        </w:rPr>
-      </w:pPr>
-      <w:r>
-        <w:rPr>
-          <w:noProof/>
-          <w:color w:val="A6A6A6" w:themeColor="background1" w:themeShade="A6"/>
-        </w:rPr>
-        <w:br w:type="page"/>
-      </w:r>
-    </w:p>
-    <w:p>
-      <w:pPr>
-        <w:pStyle w:val="Overskrift1"/>
-        <w:rPr>
-          <w:noProof/>
-        </w:rPr>
-      </w:pPr>
-      <w:r>
-        <w:rPr>
-          <w:noProof/>
-        </w:rPr>
-        <w:lastRenderedPageBreak/>
-        <w:t xml:space="preserve">Start jupyter lab </w:t>
-      </w:r>
-    </w:p>
-    <w:p>
-      <w:pPr>
-        <w:rPr>
-          <w:noProof/>
-        </w:rPr>
-      </w:pPr>
-    </w:p>
-    <w:p>
-      <w:pPr>
-        <w:rPr>
-          <w:noProof/>
-        </w:rPr>
-      </w:pPr>
-      <w:r>
-        <w:rPr>
-          <w:noProof/>
-        </w:rPr>
-        <w:t xml:space="preserve">Nederst i pycharm klik på “Terminal”. </w:t>
-      </w:r>
-    </w:p>
-    <w:p>
-      <w:pPr>
-        <w:rPr>
-          <w:noProof/>
-        </w:rPr>
-      </w:pPr>
-      <w:r>
-        <w:rPr>
-          <w:noProof/>
-        </w:rPr>
-        <w:t xml:space="preserve">Hvis nødvendig </w:t>
-      </w:r>
-      <w:r>
-        <w:rPr>
-          <w:noProof/>
-        </w:rPr>
-        <w:t xml:space="preserve">naviger </w:t>
-      </w:r>
-      <w:r>
-        <w:rPr>
-          <w:noProof/>
-        </w:rPr>
-        <w:t xml:space="preserve">i terminalen </w:t>
-      </w:r>
-      <w:r>
-        <w:rPr>
-          <w:noProof/>
-        </w:rPr>
-        <w:t>med ”cd ..” (eller ligne</w:t>
-      </w:r>
-      <w:r>
-        <w:rPr>
-          <w:noProof/>
-        </w:rPr>
-        <w:t>nde</w:t>
-      </w:r>
-      <w:r>
-        <w:rPr>
-          <w:noProof/>
-        </w:rPr>
-        <w:t>) til den mappe, som indeholder alle dine python filer.</w:t>
-      </w:r>
-    </w:p>
-    <w:p>
-      <w:pPr>
-        <w:rPr>
-          <w:noProof/>
-        </w:rPr>
-      </w:pPr>
-      <w:r>
-        <w:rPr>
-          <w:noProof/>
-        </w:rPr>
-        <w:t>T</w:t>
-      </w:r>
-      <w:r>
-        <w:rPr>
-          <w:noProof/>
-        </w:rPr>
-        <w:t>ast</w:t>
-      </w:r>
-      <w:r>
-        <w:rPr>
-          <w:noProof/>
-        </w:rPr>
-        <w:t xml:space="preserve"> ”py -m jupyterlab” </w:t>
-      </w:r>
-      <w:r>
-        <w:rPr>
-          <w:noProof/>
-        </w:rPr>
-        <w:t>+ Enter:</w:t>
-      </w:r>
-    </w:p>
-    <w:p>
-      <w:pPr>
-        <w:ind w:left="1304"/>
-        <w:rPr>
-          <w:noProof/>
-        </w:rPr>
-      </w:pPr>
-      <w:r>
-        <w:rPr>
-          <w:noProof/>
+          <w:noProof/>
+        </w:rPr>
+      </w:pPr>
+      <w:r>
+        <w:rPr>
+          <w:noProof/>
+          <w:lang w:val="de-DE" w:eastAsia="de-DE"/>
         </w:rPr>
         <w:drawing>
-          <wp:inline distT="0" distB="0" distL="0" distR="0" wp14:anchorId="34F8B671" wp14:editId="0FB827EC">
-            <wp:extent cx="5874327" cy="1048456"/>
+          <wp:inline distT="0" distB="0" distL="0" distR="0">
+            <wp:extent cx="5524500" cy="1734629"/>
             <wp:effectExtent l="0" t="0" r="0" b="0"/>
-            <wp:docPr id="31" name="Billede 31"/>
+            <wp:docPr id="5" name="Billede 5"/>
             <wp:cNvGraphicFramePr>
               <a:graphicFrameLocks xmlns:a="http://schemas.openxmlformats.org/drawingml/2006/main" noChangeAspect="1"/>
             </wp:cNvGraphicFramePr>
@@ -3957,7 +3854,7 @@
                   <pic:spPr>
                     <a:xfrm>
                       <a:off x="0" y="0"/>
-                      <a:ext cx="5929728" cy="1058344"/>
+                      <a:ext cx="5629798" cy="1767691"/>
                     </a:xfrm>
                     <a:prstGeom prst="rect">
                       <a:avLst/>
@@ -3972,115 +3869,223 @@
     </w:p>
     <w:p>
       <w:pPr>
+        <w:rPr>
+          <w:noProof/>
+        </w:rPr>
+      </w:pPr>
+    </w:p>
+    <w:p>
+      <w:pPr>
+        <w:rPr>
+          <w:noProof/>
+        </w:rPr>
+      </w:pPr>
+      <w:r>
+        <w:rPr>
+          <w:noProof/>
+        </w:rPr>
+        <w:t>I terminalen tast “pip install jupyterlab” + Enter.</w:t>
+      </w:r>
+    </w:p>
+    <w:p>
+      <w:pPr>
+        <w:rPr>
+          <w:noProof/>
+        </w:rPr>
+      </w:pPr>
+      <w:r>
+        <w:rPr>
+          <w:noProof/>
+        </w:rPr>
+        <w:t>Der kommer sandsynligvis en advarsel, som ligner</w:t>
+      </w:r>
+    </w:p>
+    <w:p>
+      <w:pPr>
         <w:ind w:left="1304"/>
         <w:rPr>
-          <w:noProof/>
-        </w:rPr>
-      </w:pPr>
-    </w:p>
-    <w:p>
-      <w:pPr>
-        <w:rPr>
-          <w:noProof/>
-        </w:rPr>
-      </w:pPr>
-      <w:r>
-        <w:rPr>
-          <w:noProof/>
-        </w:rPr>
-        <w:t>Hvis det ikke virker, prøv</w:t>
-      </w:r>
-      <w:r>
-        <w:rPr>
-          <w:noProof/>
-        </w:rPr>
-        <w:t xml:space="preserve"> “jupyter lab” + Enter</w:t>
-      </w:r>
-      <w:r>
-        <w:rPr>
-          <w:noProof/>
-        </w:rPr>
-        <w:t>.</w:t>
-      </w:r>
-    </w:p>
-    <w:p>
-      <w:pPr>
-        <w:rPr>
-          <w:noProof/>
-        </w:rPr>
-      </w:pPr>
-    </w:p>
-    <w:p>
-      <w:pPr>
-        <w:rPr>
-          <w:noProof/>
-        </w:rPr>
-      </w:pPr>
-      <w:r>
-        <w:rPr>
-          <w:noProof/>
-        </w:rPr>
-        <w:t>Så starter jupyter i din webbrowser.</w:t>
-      </w:r>
-      <w:r>
-        <w:rPr>
-          <w:noProof/>
-        </w:rPr>
-        <w:t xml:space="preserve"> Dobbeltklik på </w:t>
-      </w:r>
-      <w:r>
-        <w:rPr>
-          <w:noProof/>
-        </w:rPr>
-        <w:t>en</w:t>
-      </w:r>
-      <w:r>
-        <w:rPr>
-          <w:noProof/>
-        </w:rPr>
-        <w:t xml:space="preserve"> mappe eller en</w:t>
-      </w:r>
-      <w:r>
-        <w:rPr>
-          <w:noProof/>
-        </w:rPr>
-        <w:t xml:space="preserve"> fil</w:t>
-      </w:r>
-      <w:r>
-        <w:rPr>
-          <w:noProof/>
-        </w:rPr>
-        <w:t xml:space="preserve"> for at åbne </w:t>
-      </w:r>
-      <w:r>
-        <w:rPr>
-          <w:noProof/>
-        </w:rPr>
-        <w:t>d</w:t>
-      </w:r>
-      <w:r>
-        <w:rPr>
-          <w:noProof/>
-        </w:rPr>
-        <w:t>en:</w:t>
+          <w:i/>
+          <w:noProof/>
+        </w:rPr>
+      </w:pPr>
+      <w:r>
+        <w:rPr>
+          <w:i/>
+          <w:noProof/>
+        </w:rPr>
+        <w:t>WARNING: The script jupyter-server.exe is installed in 'C:\Users\ulsc\AppData\Roaming\Python\Python310\Scripts' which is not on PATH.</w:t>
       </w:r>
     </w:p>
     <w:p>
       <w:pPr>
         <w:ind w:left="1304"/>
         <w:rPr>
-          <w:noProof/>
-        </w:rPr>
-      </w:pPr>
-      <w:r>
-        <w:rPr>
-          <w:noProof/>
+          <w:i/>
+          <w:noProof/>
+        </w:rPr>
+      </w:pPr>
+      <w:r>
+        <w:rPr>
+          <w:i/>
+          <w:noProof/>
+        </w:rPr>
+        <w:t>Consider adding this directory to PATH or, if you prefer to suppress this warning, use --no-warn-script-location.</w:t>
+      </w:r>
+    </w:p>
+    <w:p>
+      <w:pPr>
+        <w:rPr>
+          <w:noProof/>
+        </w:rPr>
+      </w:pPr>
+      <w:r>
+        <w:rPr>
+          <w:noProof/>
+        </w:rPr>
+        <w:t>Noter/gem den path (i eksemplet er det den røde tekst). Muligvis har vi brug for den senere.</w:t>
+      </w:r>
+    </w:p>
+    <w:p>
+      <w:pPr>
+        <w:rPr>
+          <w:noProof/>
+          <w:color w:val="A6A6A6" w:themeColor="background1" w:themeShade="A6"/>
+        </w:rPr>
+      </w:pPr>
+      <w:r>
+        <w:rPr>
+          <w:noProof/>
+          <w:color w:val="A6A6A6" w:themeColor="background1" w:themeShade="A6"/>
+        </w:rPr>
+        <w:br w:type="page"/>
+      </w:r>
+    </w:p>
+    <w:p>
+      <w:pPr>
+        <w:pStyle w:val="berschrift1"/>
+        <w:rPr>
+          <w:noProof/>
+        </w:rPr>
+      </w:pPr>
+      <w:r>
+        <w:rPr>
+          <w:noProof/>
+        </w:rPr>
+        <w:lastRenderedPageBreak/>
+        <w:t xml:space="preserve">Start jupyter lab </w:t>
+      </w:r>
+    </w:p>
+    <w:p>
+      <w:pPr>
+        <w:rPr>
+          <w:noProof/>
+        </w:rPr>
+      </w:pPr>
+    </w:p>
+    <w:p>
+      <w:pPr>
+        <w:rPr>
+          <w:noProof/>
+        </w:rPr>
+      </w:pPr>
+      <w:r>
+        <w:rPr>
+          <w:noProof/>
+        </w:rPr>
+        <w:t xml:space="preserve">Nederst i pycharm klik på “Terminal”. </w:t>
+      </w:r>
+    </w:p>
+    <w:p>
+      <w:pPr>
+        <w:rPr>
+          <w:noProof/>
+        </w:rPr>
+      </w:pPr>
+      <w:r>
+        <w:rPr>
+          <w:noProof/>
+        </w:rPr>
+        <w:t xml:space="preserve">Hvis nødvendig </w:t>
+      </w:r>
+      <w:r>
+        <w:rPr>
+          <w:noProof/>
+        </w:rPr>
+        <w:t xml:space="preserve">naviger </w:t>
+      </w:r>
+      <w:r>
+        <w:rPr>
+          <w:noProof/>
+        </w:rPr>
+        <w:t xml:space="preserve">i terminalen </w:t>
+      </w:r>
+      <w:r>
+        <w:rPr>
+          <w:noProof/>
+        </w:rPr>
+        <w:t>med ”cd ..” (eller ligne</w:t>
+      </w:r>
+      <w:r>
+        <w:rPr>
+          <w:noProof/>
+        </w:rPr>
+        <w:t>nde</w:t>
+      </w:r>
+      <w:r>
+        <w:rPr>
+          <w:noProof/>
+        </w:rPr>
+        <w:t>) til den mappe, som indeholder alle dine python filer.</w:t>
+      </w:r>
+    </w:p>
+    <w:p>
+      <w:pPr>
+        <w:rPr>
+          <w:noProof/>
+        </w:rPr>
+      </w:pPr>
+      <w:r>
+        <w:rPr>
+          <w:noProof/>
+        </w:rPr>
+        <w:t>T</w:t>
+      </w:r>
+      <w:r>
+        <w:rPr>
+          <w:noProof/>
+        </w:rPr>
+        <w:t>ast</w:t>
+      </w:r>
+      <w:r>
+        <w:rPr>
+          <w:noProof/>
+        </w:rPr>
+        <w:t xml:space="preserve"> ”py -m jupyterlab” </w:t>
+      </w:r>
+      <w:r>
+        <w:rPr>
+          <w:noProof/>
+        </w:rPr>
+        <w:t>+ Enter:</w:t>
+      </w:r>
+    </w:p>
+    <w:p>
+      <w:pPr>
+        <w:ind w:left="1304"/>
+        <w:rPr>
+          <w:noProof/>
+        </w:rPr>
+      </w:pPr>
+      <w:r>
+        <w:rPr>
+          <w:noProof/>
+          <w:lang w:val="de-DE" w:eastAsia="de-DE"/>
         </w:rPr>
         <w:drawing>
-          <wp:inline distT="0" distB="0" distL="0" distR="0" wp14:anchorId="27BCFFD9" wp14:editId="2FF1EB45">
-            <wp:extent cx="5002958" cy="2668786"/>
+          <wp:inline distT="0" distB="0" distL="0" distR="0">
+            <wp:extent cx="5874327" cy="1048456"/>
             <wp:effectExtent l="0" t="0" r="0" b="0"/>
-            <wp:docPr id="33" name="Billede 33"/>
+            <wp:docPr id="31" name="Billede 31"/>
             <wp:cNvGraphicFramePr>
               <a:graphicFrameLocks xmlns:a="http://schemas.openxmlformats.org/drawingml/2006/main" noChangeAspect="1"/>
             </wp:cNvGraphicFramePr>
@@ -4100,7 +4105,7 @@
                   <pic:spPr>
                     <a:xfrm>
                       <a:off x="0" y="0"/>
-                      <a:ext cx="5106090" cy="2723801"/>
+                      <a:ext cx="5929728" cy="1058344"/>
                     </a:xfrm>
                     <a:prstGeom prst="rect">
                       <a:avLst/>
@@ -4115,100 +4120,116 @@
     </w:p>
     <w:p>
       <w:pPr>
-        <w:rPr>
-          <w:noProof/>
-        </w:rPr>
-      </w:pPr>
-    </w:p>
-    <w:p>
-      <w:pPr>
-        <w:rPr>
-          <w:b/>
-          <w:noProof/>
-          <w:sz w:val="32"/>
-        </w:rPr>
-      </w:pPr>
-      <w:r>
-        <w:rPr>
-          <w:b/>
-          <w:noProof/>
-          <w:sz w:val="32"/>
-        </w:rPr>
-        <w:t>Så er installationen afsluttet. Nu kan du begynde med at lære python :)</w:t>
-      </w:r>
-    </w:p>
-    <w:p>
-      <w:pPr>
-        <w:rPr>
-          <w:noProof/>
-          <w:color w:val="A6A6A6" w:themeColor="background1" w:themeShade="A6"/>
-        </w:rPr>
-      </w:pPr>
-      <w:r>
-        <w:rPr>
-          <w:noProof/>
-          <w:color w:val="A6A6A6" w:themeColor="background1" w:themeShade="A6"/>
-        </w:rPr>
-        <w:br w:type="page"/>
-      </w:r>
-    </w:p>
-    <w:p>
-      <w:pPr>
-        <w:pStyle w:val="Overskrift1"/>
-        <w:rPr>
-          <w:noProof/>
-          <w:color w:val="A6A6A6" w:themeColor="background1" w:themeShade="A6"/>
-        </w:rPr>
-      </w:pPr>
-      <w:r>
-        <w:rPr>
-          <w:noProof/>
-          <w:color w:val="A6A6A6" w:themeColor="background1" w:themeShade="A6"/>
-        </w:rPr>
-        <w:lastRenderedPageBreak/>
-        <w:t>Troubleshooting jupyterlab</w:t>
-      </w:r>
-    </w:p>
-    <w:p>
-      <w:pPr>
-        <w:rPr>
-          <w:color w:val="A6A6A6" w:themeColor="background1" w:themeShade="A6"/>
-        </w:rPr>
-      </w:pPr>
-    </w:p>
-    <w:p>
-      <w:pPr>
-        <w:rPr>
-          <w:noProof/>
-          <w:color w:val="A6A6A6" w:themeColor="background1" w:themeShade="A6"/>
-        </w:rPr>
-      </w:pPr>
-      <w:r>
-        <w:rPr>
-          <w:noProof/>
-          <w:color w:val="A6A6A6" w:themeColor="background1" w:themeShade="A6"/>
-        </w:rPr>
-        <w:t>Gå til dine Windows-indstillinger, søg efter ”miljø” og vælg ”Rediger systemmiljøvariablerne”:</w:t>
-      </w:r>
-    </w:p>
-    <w:p>
-      <w:pPr>
-        <w:rPr>
-          <w:noProof/>
-          <w:color w:val="A6A6A6" w:themeColor="background1" w:themeShade="A6"/>
-        </w:rPr>
-      </w:pPr>
-      <w:r>
-        <w:rPr>
-          <w:noProof/>
-          <w:color w:val="A6A6A6" w:themeColor="background1" w:themeShade="A6"/>
+        <w:ind w:left="1304"/>
+        <w:rPr>
+          <w:noProof/>
+        </w:rPr>
+      </w:pPr>
+    </w:p>
+    <w:p>
+      <w:pPr>
+        <w:rPr>
+          <w:noProof/>
+        </w:rPr>
+      </w:pPr>
+      <w:r>
+        <w:rPr>
+          <w:noProof/>
+        </w:rPr>
+        <w:t>Hvis det ikke virker, prøv</w:t>
+      </w:r>
+      <w:r>
+        <w:rPr>
+          <w:noProof/>
+        </w:rPr>
+        <w:t xml:space="preserve"> “jupyter lab” + Enter</w:t>
+      </w:r>
+      <w:r>
+        <w:rPr>
+          <w:noProof/>
+        </w:rPr>
+        <w:t>.</w:t>
+      </w:r>
+    </w:p>
+    <w:p>
+      <w:pPr>
+        <w:rPr>
+          <w:noProof/>
+        </w:rPr>
+      </w:pPr>
+    </w:p>
+    <w:p>
+      <w:pPr>
+        <w:rPr>
+          <w:noProof/>
+        </w:rPr>
+      </w:pPr>
+      <w:r>
+        <w:rPr>
+          <w:noProof/>
+        </w:rPr>
+        <w:t>Så starter jupyter i din webbrowser.</w:t>
+      </w:r>
+      <w:r>
+        <w:rPr>
+          <w:noProof/>
+        </w:rPr>
+        <w:t xml:space="preserve"> Dobbeltklik på </w:t>
+      </w:r>
+      <w:r>
+        <w:rPr>
+          <w:noProof/>
+        </w:rPr>
+        <w:t>en</w:t>
+      </w:r>
+      <w:r>
+        <w:rPr>
+          <w:noProof/>
+        </w:rPr>
+        <w:t xml:space="preserve"> mappe eller en</w:t>
+      </w:r>
+      <w:r>
+        <w:rPr>
+          <w:noProof/>
+        </w:rPr>
+        <w:t xml:space="preserve"> fil</w:t>
+      </w:r>
+      <w:r>
+        <w:rPr>
+          <w:noProof/>
+        </w:rPr>
+        <w:t xml:space="preserve"> for at åbne </w:t>
+      </w:r>
+      <w:r>
+        <w:rPr>
+          <w:noProof/>
+        </w:rPr>
+        <w:t>d</w:t>
+      </w:r>
+      <w:r>
+        <w:rPr>
+          <w:noProof/>
+        </w:rPr>
+        <w:t>en:</w:t>
+      </w:r>
+    </w:p>
+    <w:p>
+      <w:pPr>
+        <w:ind w:left="1304"/>
+        <w:rPr>
+          <w:noProof/>
+        </w:rPr>
+      </w:pPr>
+      <w:r>
+        <w:rPr>
+          <w:noProof/>
           <w:lang w:val="de-DE" w:eastAsia="de-DE"/>
         </w:rPr>
         <w:drawing>
-          <wp:inline distT="0" distB="0" distL="0" distR="0" wp14:anchorId="2A252799" wp14:editId="2A25279A">
-            <wp:extent cx="5286375" cy="2200215"/>
+          <wp:inline distT="0" distB="0" distL="0" distR="0">
+            <wp:extent cx="5002958" cy="2668786"/>
             <wp:effectExtent l="0" t="0" r="0" b="0"/>
-            <wp:docPr id="7" name="Billede 7"/>
+            <wp:docPr id="33" name="Billede 33"/>
             <wp:cNvGraphicFramePr>
               <a:graphicFrameLocks xmlns:a="http://schemas.openxmlformats.org/drawingml/2006/main" noChangeAspect="1"/>
             </wp:cNvGraphicFramePr>
@@ -4228,7 +4249,7 @@
                   <pic:spPr>
                     <a:xfrm>
                       <a:off x="0" y="0"/>
-                      <a:ext cx="5333816" cy="2219960"/>
+                      <a:ext cx="5106090" cy="2723801"/>
                     </a:xfrm>
                     <a:prstGeom prst="rect">
                       <a:avLst/>
@@ -4245,40 +4266,87 @@
       <w:pPr>
         <w:rPr>
           <w:noProof/>
-          <w:color w:val="A6A6A6" w:themeColor="background1" w:themeShade="A6"/>
-        </w:rPr>
-      </w:pPr>
-    </w:p>
-    <w:p>
-      <w:pPr>
-        <w:rPr>
-          <w:noProof/>
-          <w:color w:val="A6A6A6" w:themeColor="background1" w:themeShade="A6"/>
-        </w:rPr>
-      </w:pPr>
-      <w:r>
-        <w:rPr>
-          <w:noProof/>
-          <w:color w:val="A6A6A6" w:themeColor="background1" w:themeShade="A6"/>
-        </w:rPr>
-        <w:t xml:space="preserve">Klik på miljøvariabler:  </w:t>
-      </w:r>
-    </w:p>
-    <w:p>
-      <w:pPr>
-        <w:ind w:left="1304"/>
-        <w:rPr>
-          <w:noProof/>
-          <w:color w:val="A6A6A6" w:themeColor="background1" w:themeShade="A6"/>
-        </w:rPr>
-      </w:pPr>
-      <w:r>
-        <w:rPr>
-          <w:noProof/>
-          <w:color w:val="A6A6A6" w:themeColor="background1" w:themeShade="A6"/>
-        </w:rPr>
-        <w:t xml:space="preserve"> </w:t>
-      </w:r>
+        </w:rPr>
+      </w:pPr>
+    </w:p>
+    <w:p>
+      <w:pPr>
+        <w:rPr>
+          <w:b/>
+          <w:noProof/>
+          <w:sz w:val="32"/>
+        </w:rPr>
+      </w:pPr>
+      <w:r>
+        <w:rPr>
+          <w:b/>
+          <w:noProof/>
+          <w:sz w:val="32"/>
+        </w:rPr>
+        <w:t>Så er installationen afsluttet. Nu kan du begynde med at lære python :)</w:t>
+      </w:r>
+    </w:p>
+    <w:p>
+      <w:pPr>
+        <w:rPr>
+          <w:noProof/>
+          <w:color w:val="A6A6A6" w:themeColor="background1" w:themeShade="A6"/>
+        </w:rPr>
+      </w:pPr>
+      <w:r>
+        <w:rPr>
+          <w:noProof/>
+          <w:color w:val="A6A6A6" w:themeColor="background1" w:themeShade="A6"/>
+        </w:rPr>
+        <w:br w:type="page"/>
+      </w:r>
+    </w:p>
+    <w:p>
+      <w:pPr>
+        <w:pStyle w:val="berschrift1"/>
+        <w:rPr>
+          <w:noProof/>
+          <w:color w:val="A6A6A6" w:themeColor="background1" w:themeShade="A6"/>
+        </w:rPr>
+      </w:pPr>
+      <w:r>
+        <w:rPr>
+          <w:noProof/>
+          <w:color w:val="A6A6A6" w:themeColor="background1" w:themeShade="A6"/>
+        </w:rPr>
+        <w:lastRenderedPageBreak/>
+        <w:t>Troubleshooting jupyterlab</w:t>
+      </w:r>
+    </w:p>
+    <w:p>
+      <w:pPr>
+        <w:rPr>
+          <w:color w:val="A6A6A6" w:themeColor="background1" w:themeShade="A6"/>
+        </w:rPr>
+      </w:pPr>
+    </w:p>
+    <w:p>
+      <w:pPr>
+        <w:rPr>
+          <w:noProof/>
+          <w:color w:val="A6A6A6" w:themeColor="background1" w:themeShade="A6"/>
+        </w:rPr>
+      </w:pPr>
+      <w:r>
+        <w:rPr>
+          <w:noProof/>
+          <w:color w:val="A6A6A6" w:themeColor="background1" w:themeShade="A6"/>
+        </w:rPr>
+        <w:t>Gå til dine Windows-indstillinger, søg efter ”miljø” og vælg ”Rediger systemmiljøvariablerne”:</w:t>
+      </w:r>
+    </w:p>
+    <w:p>
+      <w:pPr>
+        <w:rPr>
+          <w:noProof/>
+          <w:color w:val="A6A6A6" w:themeColor="background1" w:themeShade="A6"/>
+        </w:rPr>
+      </w:pPr>
       <w:r>
         <w:rPr>
           <w:noProof/>
@@ -4286,10 +4354,10 @@
           <w:lang w:val="de-DE" w:eastAsia="de-DE"/>
         </w:rPr>
         <w:drawing>
-          <wp:inline distT="0" distB="0" distL="0" distR="0" wp14:anchorId="2A25279B" wp14:editId="2A25279C">
-            <wp:extent cx="3066396" cy="4143375"/>
+          <wp:inline distT="0" distB="0" distL="0" distR="0">
+            <wp:extent cx="5286375" cy="2200215"/>
             <wp:effectExtent l="0" t="0" r="0" b="0"/>
-            <wp:docPr id="11" name="Billede 11"/>
+            <wp:docPr id="7" name="Billede 7"/>
             <wp:cNvGraphicFramePr>
               <a:graphicFrameLocks xmlns:a="http://schemas.openxmlformats.org/drawingml/2006/main" noChangeAspect="1"/>
             </wp:cNvGraphicFramePr>
@@ -4309,7 +4377,7 @@
                   <pic:spPr>
                     <a:xfrm>
                       <a:off x="0" y="0"/>
-                      <a:ext cx="3098352" cy="4186555"/>
+                      <a:ext cx="5333816" cy="2219960"/>
                     </a:xfrm>
                     <a:prstGeom prst="rect">
                       <a:avLst/>
@@ -4342,23 +4410,7 @@
           <w:noProof/>
           <w:color w:val="A6A6A6" w:themeColor="background1" w:themeShade="A6"/>
         </w:rPr>
-        <w:br w:type="page"/>
-      </w:r>
-    </w:p>
-    <w:p>
-      <w:pPr>
-        <w:rPr>
-          <w:noProof/>
-          <w:color w:val="A6A6A6" w:themeColor="background1" w:themeShade="A6"/>
-        </w:rPr>
-      </w:pPr>
-      <w:r>
-        <w:rPr>
-          <w:noProof/>
-          <w:color w:val="A6A6A6" w:themeColor="background1" w:themeShade="A6"/>
-        </w:rPr>
-        <w:lastRenderedPageBreak/>
-        <w:t xml:space="preserve">Rediger Systemvariable Path:  </w:t>
+        <w:t xml:space="preserve">Klik på miljøvariabler:  </w:t>
       </w:r>
     </w:p>
     <w:p>
@@ -4383,10 +4435,10 @@
           <w:lang w:val="de-DE" w:eastAsia="de-DE"/>
         </w:rPr>
         <w:drawing>
-          <wp:inline distT="0" distB="0" distL="0" distR="0" wp14:anchorId="2A25279D" wp14:editId="2A25279E">
-            <wp:extent cx="4247071" cy="4019550"/>
+          <wp:inline distT="0" distB="0" distL="0" distR="0">
+            <wp:extent cx="3066396" cy="4143375"/>
             <wp:effectExtent l="0" t="0" r="0" b="0"/>
-            <wp:docPr id="12" name="Billede 12"/>
+            <wp:docPr id="11" name="Billede 11"/>
             <wp:cNvGraphicFramePr>
               <a:graphicFrameLocks xmlns:a="http://schemas.openxmlformats.org/drawingml/2006/main" noChangeAspect="1"/>
             </wp:cNvGraphicFramePr>
@@ -4406,7 +4458,7 @@
                   <pic:spPr>
                     <a:xfrm>
                       <a:off x="0" y="0"/>
-                      <a:ext cx="4302792" cy="4072285"/>
+                      <a:ext cx="3098352" cy="4186555"/>
                     </a:xfrm>
                     <a:prstGeom prst="rect">
                       <a:avLst/>
@@ -4439,7 +4491,23 @@
           <w:noProof/>
           <w:color w:val="A6A6A6" w:themeColor="background1" w:themeShade="A6"/>
         </w:rPr>
-        <w:t xml:space="preserve">”Ny”. Tilføj den path fra advarselsmeldingen:  </w:t>
+        <w:br w:type="page"/>
+      </w:r>
+    </w:p>
+    <w:p>
+      <w:pPr>
+        <w:rPr>
+          <w:noProof/>
+          <w:color w:val="A6A6A6" w:themeColor="background1" w:themeShade="A6"/>
+        </w:rPr>
+      </w:pPr>
+      <w:r>
+        <w:rPr>
+          <w:noProof/>
+          <w:color w:val="A6A6A6" w:themeColor="background1" w:themeShade="A6"/>
+        </w:rPr>
+        <w:lastRenderedPageBreak/>
+        <w:t xml:space="preserve">Rediger Systemvariable Path:  </w:t>
       </w:r>
     </w:p>
     <w:p>
@@ -4454,13 +4522,20 @@
         <w:rPr>
           <w:noProof/>
           <w:color w:val="A6A6A6" w:themeColor="background1" w:themeShade="A6"/>
+        </w:rPr>
+        <w:t xml:space="preserve"> </w:t>
+      </w:r>
+      <w:r>
+        <w:rPr>
+          <w:noProof/>
+          <w:color w:val="A6A6A6" w:themeColor="background1" w:themeShade="A6"/>
           <w:lang w:val="de-DE" w:eastAsia="de-DE"/>
         </w:rPr>
         <w:drawing>
-          <wp:inline distT="0" distB="0" distL="0" distR="0" wp14:anchorId="2A25279F" wp14:editId="2A2527A0">
-            <wp:extent cx="4371975" cy="4187715"/>
-            <wp:effectExtent l="0" t="0" r="0" b="3810"/>
-            <wp:docPr id="13" name="Billede 13"/>
+          <wp:inline distT="0" distB="0" distL="0" distR="0">
+            <wp:extent cx="4247071" cy="4019550"/>
+            <wp:effectExtent l="0" t="0" r="0" b="0"/>
+            <wp:docPr id="12" name="Billede 12"/>
             <wp:cNvGraphicFramePr>
               <a:graphicFrameLocks xmlns:a="http://schemas.openxmlformats.org/drawingml/2006/main" noChangeAspect="1"/>
             </wp:cNvGraphicFramePr>
@@ -4480,6 +4555,80 @@
                   <pic:spPr>
                     <a:xfrm>
                       <a:off x="0" y="0"/>
+                      <a:ext cx="4302792" cy="4072285"/>
+                    </a:xfrm>
+                    <a:prstGeom prst="rect">
+                      <a:avLst/>
+                    </a:prstGeom>
+                  </pic:spPr>
+                </pic:pic>
+              </a:graphicData>
+            </a:graphic>
+          </wp:inline>
+        </w:drawing>
+      </w:r>
+    </w:p>
+    <w:p>
+      <w:pPr>
+        <w:rPr>
+          <w:noProof/>
+          <w:color w:val="A6A6A6" w:themeColor="background1" w:themeShade="A6"/>
+        </w:rPr>
+      </w:pPr>
+    </w:p>
+    <w:p>
+      <w:pPr>
+        <w:rPr>
+          <w:noProof/>
+          <w:color w:val="A6A6A6" w:themeColor="background1" w:themeShade="A6"/>
+        </w:rPr>
+      </w:pPr>
+      <w:r>
+        <w:rPr>
+          <w:noProof/>
+          <w:color w:val="A6A6A6" w:themeColor="background1" w:themeShade="A6"/>
+        </w:rPr>
+        <w:t xml:space="preserve">”Ny”. Tilføj den path fra advarselsmeldingen:  </w:t>
+      </w:r>
+    </w:p>
+    <w:p>
+      <w:pPr>
+        <w:ind w:left="1304"/>
+        <w:rPr>
+          <w:noProof/>
+          <w:color w:val="A6A6A6" w:themeColor="background1" w:themeShade="A6"/>
+        </w:rPr>
+      </w:pPr>
+      <w:r>
+        <w:rPr>
+          <w:noProof/>
+          <w:color w:val="A6A6A6" w:themeColor="background1" w:themeShade="A6"/>
+          <w:lang w:val="de-DE" w:eastAsia="de-DE"/>
+        </w:rPr>
+        <w:drawing>
+          <wp:inline distT="0" distB="0" distL="0" distR="0">
+            <wp:extent cx="4371975" cy="4187715"/>
+            <wp:effectExtent l="0" t="0" r="0" b="3810"/>
+            <wp:docPr id="13" name="Billede 13"/>
+            <wp:cNvGraphicFramePr>
+              <a:graphicFrameLocks xmlns:a="http://schemas.openxmlformats.org/drawingml/2006/main" noChangeAspect="1"/>
+            </wp:cNvGraphicFramePr>
+            <a:graphic xmlns:a="http://schemas.openxmlformats.org/drawingml/2006/main">
+              <a:graphicData uri="http://schemas.openxmlformats.org/drawingml/2006/picture">
+                <pic:pic xmlns:pic="http://schemas.openxmlformats.org/drawingml/2006/picture">
+                  <pic:nvPicPr>
+                    <pic:cNvPr id="1" name=""/>
+                    <pic:cNvPicPr/>
+                  </pic:nvPicPr>
+                  <pic:blipFill>
+                    <a:blip r:embed="rId45"/>
+                    <a:stretch>
+                      <a:fillRect/>
+                    </a:stretch>
+                  </pic:blipFill>
+                  <pic:spPr>
+                    <a:xfrm>
+                      <a:off x="0" y="0"/>
                       <a:ext cx="4385661" cy="4200825"/>
                     </a:xfrm>
                     <a:prstGeom prst="rect">
@@ -4523,7 +4672,7 @@
     </w:p>
     <w:p>
       <w:pPr>
-        <w:pStyle w:val="Overskrift1"/>
+        <w:pStyle w:val="berschrift1"/>
         <w:rPr>
           <w:noProof/>
           <w:color w:val="A6A6A6" w:themeColor="background1" w:themeShade="A6"/>
@@ -4682,7 +4831,7 @@
           <w:lang w:val="de-DE" w:eastAsia="de-DE"/>
         </w:rPr>
         <w:drawing>
-          <wp:inline distT="0" distB="0" distL="0" distR="0" wp14:anchorId="2A2527A1" wp14:editId="0AE90460">
+          <wp:inline distT="0" distB="0" distL="0" distR="0">
             <wp:extent cx="5219700" cy="1711630"/>
             <wp:effectExtent l="0" t="0" r="0" b="0"/>
             <wp:docPr id="16" name="Bild 4"/>
@@ -4699,7 +4848,7 @@
                     </pic:cNvPicPr>
                   </pic:nvPicPr>
                   <pic:blipFill>
-                    <a:blip r:embed="rId45"/>
+                    <a:blip r:embed="rId46"/>
                     <a:srcRect/>
                     <a:stretch>
                       <a:fillRect/>
@@ -4769,7 +4918,7 @@
           <w:lang w:val="de-DE" w:eastAsia="de-DE"/>
         </w:rPr>
         <w:drawing>
-          <wp:inline distT="0" distB="0" distL="0" distR="0" wp14:anchorId="2A2527A3" wp14:editId="2A2527A4">
+          <wp:inline distT="0" distB="0" distL="0" distR="0">
             <wp:extent cx="2552700" cy="2219325"/>
             <wp:effectExtent l="19050" t="0" r="0" b="0"/>
             <wp:docPr id="17" name="Bild 7"/>
@@ -4786,7 +4935,7 @@
                     </pic:cNvPicPr>
                   </pic:nvPicPr>
                   <pic:blipFill>
-                    <a:blip r:embed="rId46"/>
+                    <a:blip r:embed="rId47"/>
                     <a:srcRect/>
                     <a:stretch>
                       <a:fillRect/>
@@ -4817,7 +4966,7 @@
     </w:p>
     <w:p>
       <w:pPr>
-        <w:pStyle w:val="Overskrift1"/>
+        <w:pStyle w:val="berschrift1"/>
         <w:rPr>
           <w:noProof/>
           <w:color w:val="A6A6A6" w:themeColor="background1" w:themeShade="A6"/>
@@ -4861,7 +5010,7 @@
           <w:lang w:val="de-DE" w:eastAsia="de-DE"/>
         </w:rPr>
         <w:drawing>
-          <wp:inline distT="0" distB="0" distL="0" distR="0" wp14:anchorId="2A2527A5" wp14:editId="7FAAFC39">
+          <wp:inline distT="0" distB="0" distL="0" distR="0">
             <wp:extent cx="5547360" cy="2207601"/>
             <wp:effectExtent l="0" t="0" r="0" b="0"/>
             <wp:docPr id="30" name="Billede 30"/>
@@ -4876,7 +5025,7 @@
                     <pic:cNvPicPr/>
                   </pic:nvPicPr>
                   <pic:blipFill>
-                    <a:blip r:embed="rId47"/>
+                    <a:blip r:embed="rId48"/>
                     <a:stretch>
                       <a:fillRect/>
                     </a:stretch>
@@ -4908,8 +5057,8 @@
 </file>
 
 <file path=word/numbering.xml><?xml version="1.0" encoding="utf-8"?>
-<w:numbering xmlns:wpc="http://schemas.microsoft.com/office/word/2010/wordprocessingCanvas" xmlns:cx="http://schemas.microsoft.com/office/drawing/2014/chartex" xmlns:cx1="http://schemas.microsoft.com/office/drawing/2015/9/8/chartex" xmlns:cx2="http://schemas.microsoft.com/office/drawing/2015/10/21/chartex" xmlns:cx3="http://schemas.microsoft.com/office/drawing/2016/5/9/chartex" xmlns:cx4="http://schemas.microsoft.com/office/drawing/2016/5/10/chartex" xmlns:cx5="http://schemas.microsoft.com/office/drawing/2016/5/11/chartex" xmlns:cx6="http://schemas.microsoft.com/office/drawing/2016/5/12/chartex" xmlns:cx7="http://schemas.microsoft.com/office/drawing/2016/5/13/chartex" xmlns:cx8="http://schemas.microsoft.com/office/drawing/2016/5/14/chartex" xmlns:mc="http://schemas.openxmlformats.org/markup-compatibility/2006" xmlns:aink="http://schemas.microsoft.com/office/drawing/2016/ink" xmlns:am3d="http://schemas.microsoft.com/office/drawing/2017/model3d" xmlns:o="urn:schemas-microsoft-com:office:office" xmlns:r="http://schemas.openxmlformats.org/officeDocument/2006/relationships" xmlns:m="http://schemas.openxmlformats.org/officeDocument/2006/math" xmlns:v="urn:schemas-microsoft-com:vml" xmlns:wp14="http://schemas.microsoft.com/office/word/2010/wordprocessingDrawing" xmlns:wp="http://schemas.openxmlformats.org/drawingml/2006/wordprocessingDrawing" xmlns:w10="urn:schemas-microsoft-com:office:word" xmlns:w="http://schemas.openxmlformats.org/wordprocessingml/2006/main" xmlns:w14="http://schemas.microsoft.com/office/word/2010/wordml" xmlns:w15="http://schemas.microsoft.com/office/word/2012/wordml" xmlns:w16cid="http://schemas.microsoft.com/office/word/2016/wordml/cid" xmlns:w16se="http://schemas.microsoft.com/office/word/2015/wordml/symex" xmlns:wpg="http://schemas.microsoft.com/office/word/2010/wordprocessingGroup" xmlns:wpi="http://schemas.microsoft.com/office/word/2010/wordprocessingInk" xmlns:wne="http://schemas.microsoft.com/office/word/2006/wordml" xmlns:wps="http://schemas.microsoft.com/office/word/2010/wordprocessingShape" mc:Ignorable="w14 w15 w16se w16cid wp14">
-  <w:abstractNum w:abstractNumId="0" w15:restartNumberingAfterBreak="0">
+<w:numbering xmlns:ve="http://schemas.openxmlformats.org/markup-compatibility/2006" xmlns:o="urn:schemas-microsoft-com:office:office" xmlns:r="http://schemas.openxmlformats.org/officeDocument/2006/relationships" xmlns:m="http://schemas.openxmlformats.org/officeDocument/2006/math" xmlns:v="urn:schemas-microsoft-com:vml" xmlns:wp="http://schemas.openxmlformats.org/drawingml/2006/wordprocessingDrawing" xmlns:w10="urn:schemas-microsoft-com:office:word" xmlns:w="http://schemas.openxmlformats.org/wordprocessingml/2006/main" xmlns:wne="http://schemas.microsoft.com/office/word/2006/wordml">
+  <w:abstractNum w:abstractNumId="0">
     <w:nsid w:val="12F56F62"/>
     <w:multiLevelType w:val="hybridMultilevel"/>
     <w:tmpl w:val="B6AEA97C"/>
@@ -5022,7 +5171,7 @@
       </w:rPr>
     </w:lvl>
   </w:abstractNum>
-  <w:abstractNum w:abstractNumId="1" w15:restartNumberingAfterBreak="0">
+  <w:abstractNum w:abstractNumId="1">
     <w:nsid w:val="66E95173"/>
     <w:multiLevelType w:val="hybridMultilevel"/>
     <w:tmpl w:val="D2B272F2"/>
@@ -5135,7 +5284,7 @@
       </w:rPr>
     </w:lvl>
   </w:abstractNum>
-  <w:abstractNum w:abstractNumId="2" w15:restartNumberingAfterBreak="0">
+  <w:abstractNum w:abstractNumId="2">
     <w:nsid w:val="6D400AE6"/>
     <w:multiLevelType w:val="hybridMultilevel"/>
     <w:tmpl w:val="B1A81424"/>
@@ -5261,7 +5410,7 @@
 </file>
 
 <file path=word/styles.xml><?xml version="1.0" encoding="utf-8"?>
-<w:styles xmlns:mc="http://schemas.openxmlformats.org/markup-compatibility/2006" xmlns:r="http://schemas.openxmlformats.org/officeDocument/2006/relationships" xmlns:w="http://schemas.openxmlformats.org/wordprocessingml/2006/main" xmlns:w14="http://schemas.microsoft.com/office/word/2010/wordml" xmlns:w15="http://schemas.microsoft.com/office/word/2012/wordml" xmlns:w16cid="http://schemas.microsoft.com/office/word/2016/wordml/cid" xmlns:w16se="http://schemas.microsoft.com/office/word/2015/wordml/symex" mc:Ignorable="w14 w15 w16se w16cid">
+<w:styles xmlns:r="http://schemas.openxmlformats.org/officeDocument/2006/relationships" xmlns:w="http://schemas.openxmlformats.org/wordprocessingml/2006/main">
   <w:docDefaults>
     <w:rPrDefault>
       <w:rPr>
@@ -5277,393 +5426,155 @@
       </w:pPr>
     </w:pPrDefault>
   </w:docDefaults>
-  <w:latentStyles w:defLockedState="0" w:defUIPriority="99" w:defSemiHidden="0" w:defUnhideWhenUsed="0" w:defQFormat="0" w:count="375">
-    <w:lsdException w:name="Normal" w:uiPriority="0" w:qFormat="1"/>
-    <w:lsdException w:name="heading 1" w:uiPriority="9" w:qFormat="1"/>
-    <w:lsdException w:name="heading 2" w:semiHidden="1" w:uiPriority="9" w:unhideWhenUsed="1" w:qFormat="1"/>
-    <w:lsdException w:name="heading 3" w:semiHidden="1" w:uiPriority="9" w:unhideWhenUsed="1" w:qFormat="1"/>
-    <w:lsdException w:name="heading 4" w:semiHidden="1" w:uiPriority="9" w:unhideWhenUsed="1" w:qFormat="1"/>
-    <w:lsdException w:name="heading 5" w:semiHidden="1" w:uiPriority="9" w:unhideWhenUsed="1" w:qFormat="1"/>
-    <w:lsdException w:name="heading 6" w:semiHidden="1" w:uiPriority="9" w:unhideWhenUsed="1" w:qFormat="1"/>
-    <w:lsdException w:name="heading 7" w:semiHidden="1" w:uiPriority="9" w:unhideWhenUsed="1" w:qFormat="1"/>
-    <w:lsdException w:name="heading 8" w:semiHidden="1" w:uiPriority="9" w:unhideWhenUsed="1" w:qFormat="1"/>
-    <w:lsdException w:name="heading 9" w:semiHidden="1" w:uiPriority="9" w:unhideWhenUsed="1" w:qFormat="1"/>
-    <w:lsdException w:name="index 1" w:semiHidden="1" w:unhideWhenUsed="1"/>
-    <w:lsdException w:name="index 2" w:semiHidden="1" w:unhideWhenUsed="1"/>
-    <w:lsdException w:name="index 3" w:semiHidden="1" w:unhideWhenUsed="1"/>
-    <w:lsdException w:name="index 4" w:semiHidden="1" w:unhideWhenUsed="1"/>
-    <w:lsdException w:name="index 5" w:semiHidden="1" w:unhideWhenUsed="1"/>
-    <w:lsdException w:name="index 6" w:semiHidden="1" w:unhideWhenUsed="1"/>
-    <w:lsdException w:name="index 7" w:semiHidden="1" w:unhideWhenUsed="1"/>
-    <w:lsdException w:name="index 8" w:semiHidden="1" w:unhideWhenUsed="1"/>
-    <w:lsdException w:name="index 9" w:semiHidden="1" w:unhideWhenUsed="1"/>
-    <w:lsdException w:name="toc 1" w:semiHidden="1" w:uiPriority="39" w:unhideWhenUsed="1"/>
-    <w:lsdException w:name="toc 2" w:semiHidden="1" w:uiPriority="39" w:unhideWhenUsed="1"/>
-    <w:lsdException w:name="toc 3" w:semiHidden="1" w:uiPriority="39" w:unhideWhenUsed="1"/>
-    <w:lsdException w:name="toc 4" w:semiHidden="1" w:uiPriority="39" w:unhideWhenUsed="1"/>
-    <w:lsdException w:name="toc 5" w:semiHidden="1" w:uiPriority="39" w:unhideWhenUsed="1"/>
-    <w:lsdException w:name="toc 6" w:semiHidden="1" w:uiPriority="39" w:unhideWhenUsed="1"/>
-    <w:lsdException w:name="toc 7" w:semiHidden="1" w:uiPriority="39" w:unhideWhenUsed="1"/>
-    <w:lsdException w:name="toc 8" w:semiHidden="1" w:uiPriority="39" w:unhideWhenUsed="1"/>
-    <w:lsdException w:name="toc 9" w:semiHidden="1" w:uiPriority="39" w:unhideWhenUsed="1"/>
-    <w:lsdException w:name="Normal Indent" w:semiHidden="1" w:unhideWhenUsed="1"/>
-    <w:lsdException w:name="footnote text" w:semiHidden="1" w:unhideWhenUsed="1"/>
-    <w:lsdException w:name="annotation text" w:semiHidden="1" w:unhideWhenUsed="1"/>
-    <w:lsdException w:name="header" w:semiHidden="1" w:unhideWhenUsed="1"/>
-    <w:lsdException w:name="footer" w:semiHidden="1" w:unhideWhenUsed="1"/>
-    <w:lsdException w:name="index heading" w:semiHidden="1" w:unhideWhenUsed="1"/>
-    <w:lsdException w:name="caption" w:semiHidden="1" w:uiPriority="35" w:unhideWhenUsed="1" w:qFormat="1"/>
-    <w:lsdException w:name="table of figures" w:semiHidden="1" w:unhideWhenUsed="1"/>
-    <w:lsdException w:name="envelope address" w:semiHidden="1" w:unhideWhenUsed="1"/>
-    <w:lsdException w:name="envelope return" w:semiHidden="1" w:unhideWhenUsed="1"/>
-    <w:lsdException w:name="footnote reference" w:semiHidden="1" w:unhideWhenUsed="1"/>
-    <w:lsdException w:name="annotation reference" w:semiHidden="1" w:unhideWhenUsed="1"/>
-    <w:lsdException w:name="line number" w:semiHidden="1" w:unhideWhenUsed="1"/>
-    <w:lsdException w:name="page number" w:semiHidden="1" w:unhideWhenUsed="1"/>
-    <w:lsdException w:name="endnote reference" w:semiHidden="1" w:unhideWhenUsed="1"/>
-    <w:lsdException w:name="endnote text" w:semiHidden="1" w:unhideWhenUsed="1"/>
-    <w:lsdException w:name="table of authorities" w:semiHidden="1" w:unhideWhenUsed="1"/>
-    <w:lsdException w:name="macro" w:semiHidden="1" w:unhideWhenUsed="1"/>
-    <w:lsdException w:name="toa heading" w:semiHidden="1" w:unhideWhenUsed="1"/>
-    <w:lsdException w:name="List" w:semiHidden="1" w:unhideWhenUsed="1"/>
-    <w:lsdException w:name="List Bullet" w:semiHidden="1" w:unhideWhenUsed="1"/>
-    <w:lsdException w:name="List Number" w:semiHidden="1" w:unhideWhenUsed="1"/>
-    <w:lsdException w:name="List 2" w:semiHidden="1" w:unhideWhenUsed="1"/>
-    <w:lsdException w:name="List 3" w:semiHidden="1" w:unhideWhenUsed="1"/>
-    <w:lsdException w:name="List 4" w:semiHidden="1" w:unhideWhenUsed="1"/>
-    <w:lsdException w:name="List 5" w:semiHidden="1" w:unhideWhenUsed="1"/>
-    <w:lsdException w:name="List Bullet 2" w:semiHidden="1" w:unhideWhenUsed="1"/>
-    <w:lsdException w:name="List Bullet 3" w:semiHidden="1" w:unhideWhenUsed="1"/>
-    <w:lsdException w:name="List Bullet 4" w:semiHidden="1" w:unhideWhenUsed="1"/>
-    <w:lsdException w:name="List Bullet 5" w:semiHidden="1" w:unhideWhenUsed="1"/>
-    <w:lsdException w:name="List Number 2" w:semiHidden="1" w:unhideWhenUsed="1"/>
-    <w:lsdException w:name="List Number 3" w:semiHidden="1" w:unhideWhenUsed="1"/>
-    <w:lsdException w:name="List Number 4" w:semiHidden="1" w:unhideWhenUsed="1"/>
-    <w:lsdException w:name="List Number 5" w:semiHidden="1" w:unhideWhenUsed="1"/>
-    <w:lsdException w:name="Title" w:uiPriority="10" w:qFormat="1"/>
-    <w:lsdException w:name="Closing" w:semiHidden="1" w:unhideWhenUsed="1"/>
-    <w:lsdException w:name="Signature" w:semiHidden="1" w:unhideWhenUsed="1"/>
-    <w:lsdException w:name="Default Paragraph Font" w:semiHidden="1" w:uiPriority="1" w:unhideWhenUsed="1"/>
-    <w:lsdException w:name="Body Text" w:semiHidden="1" w:unhideWhenUsed="1"/>
-    <w:lsdException w:name="Body Text Indent" w:semiHidden="1" w:unhideWhenUsed="1"/>
-    <w:lsdException w:name="List Continue" w:semiHidden="1" w:unhideWhenUsed="1"/>
-    <w:lsdException w:name="List Continue 2" w:semiHidden="1" w:unhideWhenUsed="1"/>
-    <w:lsdException w:name="List Continue 3" w:semiHidden="1" w:unhideWhenUsed="1"/>
-    <w:lsdException w:name="List Continue 4" w:semiHidden="1" w:unhideWhenUsed="1"/>
-    <w:lsdException w:name="List Continue 5" w:semiHidden="1" w:unhideWhenUsed="1"/>
-    <w:lsdException w:name="Message Header" w:semiHidden="1" w:unhideWhenUsed="1"/>
-    <w:lsdException w:name="Subtitle" w:uiPriority="11" w:qFormat="1"/>
-    <w:lsdException w:name="Salutation" w:semiHidden="1" w:unhideWhenUsed="1"/>
-    <w:lsdException w:name="Date" w:semiHidden="1" w:unhideWhenUsed="1"/>
-    <w:lsdException w:name="Body Text First Indent" w:semiHidden="1" w:unhideWhenUsed="1"/>
-    <w:lsdException w:name="Body Text First Indent 2" w:semiHidden="1" w:unhideWhenUsed="1"/>
-    <w:lsdException w:name="Note Heading" w:semiHidden="1" w:unhideWhenUsed="1"/>
-    <w:lsdException w:name="Body Text 2" w:semiHidden="1" w:unhideWhenUsed="1"/>
-    <w:lsdException w:name="Body Text 3" w:semiHidden="1" w:unhideWhenUsed="1"/>
-    <w:lsdException w:name="Body Text Indent 2" w:semiHidden="1" w:unhideWhenUsed="1"/>
-    <w:lsdException w:name="Body Text Indent 3" w:semiHidden="1" w:unhideWhenUsed="1"/>
-    <w:lsdException w:name="Block Text" w:semiHidden="1" w:unhideWhenUsed="1"/>
-    <w:lsdException w:name="Hyperlink" w:semiHidden="1" w:unhideWhenUsed="1"/>
-    <w:lsdException w:name="FollowedHyperlink" w:semiHidden="1" w:unhideWhenUsed="1"/>
-    <w:lsdException w:name="Strong" w:uiPriority="22" w:qFormat="1"/>
-    <w:lsdException w:name="Emphasis" w:uiPriority="20" w:qFormat="1"/>
-    <w:lsdException w:name="Document Map" w:semiHidden="1" w:unhideWhenUsed="1"/>
-    <w:lsdException w:name="Plain Text" w:semiHidden="1" w:unhideWhenUsed="1"/>
-    <w:lsdException w:name="E-mail Signature" w:semiHidden="1" w:unhideWhenUsed="1"/>
-    <w:lsdException w:name="HTML Top of Form" w:semiHidden="1" w:unhideWhenUsed="1"/>
-    <w:lsdException w:name="HTML Bottom of Form" w:semiHidden="1" w:unhideWhenUsed="1"/>
-    <w:lsdException w:name="Normal (Web)" w:semiHidden="1" w:unhideWhenUsed="1"/>
-    <w:lsdException w:name="HTML Acronym" w:semiHidden="1" w:unhideWhenUsed="1"/>
-    <w:lsdException w:name="HTML Address" w:semiHidden="1" w:unhideWhenUsed="1"/>
-    <w:lsdException w:name="HTML Cite" w:semiHidden="1" w:unhideWhenUsed="1"/>
-    <w:lsdException w:name="HTML Code" w:semiHidden="1" w:unhideWhenUsed="1"/>
-    <w:lsdException w:name="HTML Definition" w:semiHidden="1" w:unhideWhenUsed="1"/>
-    <w:lsdException w:name="HTML Keyboard" w:semiHidden="1" w:unhideWhenUsed="1"/>
-    <w:lsdException w:name="HTML Preformatted" w:semiHidden="1" w:unhideWhenUsed="1"/>
-    <w:lsdException w:name="HTML Sample" w:semiHidden="1" w:unhideWhenUsed="1"/>
-    <w:lsdException w:name="HTML Typewriter" w:semiHidden="1" w:unhideWhenUsed="1"/>
-    <w:lsdException w:name="HTML Variable" w:semiHidden="1" w:unhideWhenUsed="1"/>
-    <w:lsdException w:name="Normal Table" w:semiHidden="1" w:unhideWhenUsed="1"/>
-    <w:lsdException w:name="annotation subject" w:semiHidden="1" w:unhideWhenUsed="1"/>
-    <w:lsdException w:name="No List" w:semiHidden="1" w:unhideWhenUsed="1"/>
-    <w:lsdException w:name="Outline List 1" w:semiHidden="1" w:unhideWhenUsed="1"/>
-    <w:lsdException w:name="Outline List 2" w:semiHidden="1" w:unhideWhenUsed="1"/>
-    <w:lsdException w:name="Outline List 3" w:semiHidden="1" w:unhideWhenUsed="1"/>
-    <w:lsdException w:name="Table Simple 1" w:semiHidden="1" w:unhideWhenUsed="1"/>
-    <w:lsdException w:name="Table Simple 2" w:semiHidden="1" w:unhideWhenUsed="1"/>
-    <w:lsdException w:name="Table Simple 3" w:semiHidden="1" w:unhideWhenUsed="1"/>
-    <w:lsdException w:name="Table Classic 1" w:semiHidden="1" w:unhideWhenUsed="1"/>
-    <w:lsdException w:name="Table Classic 2" w:semiHidden="1" w:unhideWhenUsed="1"/>
-    <w:lsdException w:name="Table Classic 3" w:semiHidden="1" w:unhideWhenUsed="1"/>
-    <w:lsdException w:name="Table Classic 4" w:semiHidden="1" w:unhideWhenUsed="1"/>
-    <w:lsdException w:name="Table Colorful 1" w:semiHidden="1" w:unhideWhenUsed="1"/>
-    <w:lsdException w:name="Table Colorful 2" w:semiHidden="1" w:unhideWhenUsed="1"/>
-    <w:lsdException w:name="Table Colorful 3" w:semiHidden="1" w:unhideWhenUsed="1"/>
-    <w:lsdException w:name="Table Columns 1" w:semiHidden="1" w:unhideWhenUsed="1"/>
-    <w:lsdException w:name="Table Columns 2" w:semiHidden="1" w:unhideWhenUsed="1"/>
-    <w:lsdException w:name="Table Columns 3" w:semiHidden="1" w:unhideWhenUsed="1"/>
-    <w:lsdException w:name="Table Columns 4" w:semiHidden="1" w:unhideWhenUsed="1"/>
-    <w:lsdException w:name="Table Columns 5" w:semiHidden="1" w:unhideWhenUsed="1"/>
-    <w:lsdException w:name="Table Grid 1" w:semiHidden="1" w:unhideWhenUsed="1"/>
-    <w:lsdException w:name="Table Grid 2" w:semiHidden="1" w:unhideWhenUsed="1"/>
-    <w:lsdException w:name="Table Grid 3" w:semiHidden="1" w:unhideWhenUsed="1"/>
-    <w:lsdException w:name="Table Grid 4" w:semiHidden="1" w:unhideWhenUsed="1"/>
-    <w:lsdException w:name="Table Grid 5" w:semiHidden="1" w:unhideWhenUsed="1"/>
-    <w:lsdException w:name="Table Grid 6" w:semiHidden="1" w:unhideWhenUsed="1"/>
-    <w:lsdException w:name="Table Grid 7" w:semiHidden="1" w:unhideWhenUsed="1"/>
-    <w:lsdException w:name="Table Grid 8" w:semiHidden="1" w:unhideWhenUsed="1"/>
-    <w:lsdException w:name="Table List 1" w:semiHidden="1" w:unhideWhenUsed="1"/>
-    <w:lsdException w:name="Table List 2" w:semiHidden="1" w:unhideWhenUsed="1"/>
-    <w:lsdException w:name="Table List 3" w:semiHidden="1" w:unhideWhenUsed="1"/>
-    <w:lsdException w:name="Table List 4" w:semiHidden="1" w:unhideWhenUsed="1"/>
-    <w:lsdException w:name="Table List 5" w:semiHidden="1" w:unhideWhenUsed="1"/>
-    <w:lsdException w:name="Table List 6" w:semiHidden="1" w:unhideWhenUsed="1"/>
-    <w:lsdException w:name="Table List 7" w:semiHidden="1" w:unhideWhenUsed="1"/>
-    <w:lsdException w:name="Table List 8" w:semiHidden="1" w:unhideWhenUsed="1"/>
-    <w:lsdException w:name="Table 3D effects 1" w:semiHidden="1" w:unhideWhenUsed="1"/>
-    <w:lsdException w:name="Table 3D effects 2" w:semiHidden="1" w:unhideWhenUsed="1"/>
-    <w:lsdException w:name="Table 3D effects 3" w:semiHidden="1" w:unhideWhenUsed="1"/>
-    <w:lsdException w:name="Table Contemporary" w:semiHidden="1" w:unhideWhenUsed="1"/>
-    <w:lsdException w:name="Table Elegant" w:semiHidden="1" w:unhideWhenUsed="1"/>
-    <w:lsdException w:name="Table Professional" w:semiHidden="1" w:unhideWhenUsed="1"/>
-    <w:lsdException w:name="Table Subtle 1" w:semiHidden="1" w:unhideWhenUsed="1"/>
-    <w:lsdException w:name="Table Subtle 2" w:semiHidden="1" w:unhideWhenUsed="1"/>
-    <w:lsdException w:name="Table Web 1" w:semiHidden="1" w:unhideWhenUsed="1"/>
-    <w:lsdException w:name="Table Web 2" w:semiHidden="1" w:unhideWhenUsed="1"/>
-    <w:lsdException w:name="Table Web 3" w:semiHidden="1" w:unhideWhenUsed="1"/>
-    <w:lsdException w:name="Balloon Text" w:semiHidden="1" w:unhideWhenUsed="1"/>
-    <w:lsdException w:name="Table Grid" w:uiPriority="39"/>
-    <w:lsdException w:name="Table Theme" w:semiHidden="1" w:unhideWhenUsed="1"/>
-    <w:lsdException w:name="Placeholder Text" w:semiHidden="1"/>
-    <w:lsdException w:name="No Spacing" w:uiPriority="1" w:qFormat="1"/>
-    <w:lsdException w:name="Light Shading" w:uiPriority="60"/>
-    <w:lsdException w:name="Light List" w:uiPriority="61"/>
-    <w:lsdException w:name="Light Grid" w:uiPriority="62"/>
-    <w:lsdException w:name="Medium Shading 1" w:uiPriority="63"/>
-    <w:lsdException w:name="Medium Shading 2" w:uiPriority="64"/>
-    <w:lsdException w:name="Medium List 1" w:uiPriority="65"/>
-    <w:lsdException w:name="Medium List 2" w:uiPriority="66"/>
-    <w:lsdException w:name="Medium Grid 1" w:uiPriority="67"/>
-    <w:lsdException w:name="Medium Grid 2" w:uiPriority="68"/>
-    <w:lsdException w:name="Medium Grid 3" w:uiPriority="69"/>
-    <w:lsdException w:name="Dark List" w:uiPriority="70"/>
-    <w:lsdException w:name="Colorful Shading" w:uiPriority="71"/>
-    <w:lsdException w:name="Colorful List" w:uiPriority="72"/>
-    <w:lsdException w:name="Colorful Grid" w:uiPriority="73"/>
-    <w:lsdException w:name="Light Shading Accent 1" w:uiPriority="60"/>
-    <w:lsdException w:name="Light List Accent 1" w:uiPriority="61"/>
-    <w:lsdException w:name="Light Grid Accent 1" w:uiPriority="62"/>
-    <w:lsdException w:name="Medium Shading 1 Accent 1" w:uiPriority="63"/>
-    <w:lsdException w:name="Medium Shading 2 Accent 1" w:uiPriority="64"/>
-    <w:lsdException w:name="Medium List 1 Accent 1" w:uiPriority="65"/>
-    <w:lsdException w:name="Revision" w:semiHidden="1"/>
-    <w:lsdException w:name="List Paragraph" w:uiPriority="34" w:qFormat="1"/>
-    <w:lsdException w:name="Quote" w:uiPriority="29" w:qFormat="1"/>
-    <w:lsdException w:name="Intense Quote" w:uiPriority="30" w:qFormat="1"/>
-    <w:lsdException w:name="Medium List 2 Accent 1" w:uiPriority="66"/>
-    <w:lsdException w:name="Medium Grid 1 Accent 1" w:uiPriority="67"/>
-    <w:lsdException w:name="Medium Grid 2 Accent 1" w:uiPriority="68"/>
-    <w:lsdException w:name="Medium Grid 3 Accent 1" w:uiPriority="69"/>
-    <w:lsdException w:name="Dark List Accent 1" w:uiPriority="70"/>
-    <w:lsdException w:name="Colorful Shading Accent 1" w:uiPriority="71"/>
-    <w:lsdException w:name="Colorful List Accent 1" w:uiPriority="72"/>
-    <w:lsdException w:name="Colorful Grid Accent 1" w:uiPriority="73"/>
-    <w:lsdException w:name="Light Shading Accent 2" w:uiPriority="60"/>
-    <w:lsdException w:name="Light List Accent 2" w:uiPriority="61"/>
-    <w:lsdException w:name="Light Grid Accent 2" w:uiPriority="62"/>
-    <w:lsdException w:name="Medium Shading 1 Accent 2" w:uiPriority="63"/>
-    <w:lsdException w:name="Medium Shading 2 Accent 2" w:uiPriority="64"/>
-    <w:lsdException w:name="Medium List 1 Accent 2" w:uiPriority="65"/>
-    <w:lsdException w:name="Medium List 2 Accent 2" w:uiPriority="66"/>
-    <w:lsdException w:name="Medium Grid 1 Accent 2" w:uiPriority="67"/>
-    <w:lsdException w:name="Medium Grid 2 Accent 2" w:uiPriority="68"/>
-    <w:lsdException w:name="Medium Grid 3 Accent 2" w:uiPriority="69"/>
-    <w:lsdException w:name="Dark List Accent 2" w:uiPriority="70"/>
-    <w:lsdException w:name="Colorful Shading Accent 2" w:uiPriority="71"/>
-    <w:lsdException w:name="Colorful List Accent 2" w:uiPriority="72"/>
-    <w:lsdException w:name="Colorful Grid Accent 2" w:uiPriority="73"/>
-    <w:lsdException w:name="Light Shading Accent 3" w:uiPriority="60"/>
-    <w:lsdException w:name="Light List Accent 3" w:uiPriority="61"/>
-    <w:lsdException w:name="Light Grid Accent 3" w:uiPriority="62"/>
-    <w:lsdException w:name="Medium Shading 1 Accent 3" w:uiPriority="63"/>
-    <w:lsdException w:name="Medium Shading 2 Accent 3" w:uiPriority="64"/>
-    <w:lsdException w:name="Medium List 1 Accent 3" w:uiPriority="65"/>
-    <w:lsdException w:name="Medium List 2 Accent 3" w:uiPriority="66"/>
-    <w:lsdException w:name="Medium Grid 1 Accent 3" w:uiPriority="67"/>
-    <w:lsdException w:name="Medium Grid 2 Accent 3" w:uiPriority="68"/>
-    <w:lsdException w:name="Medium Grid 3 Accent 3" w:uiPriority="69"/>
-    <w:lsdException w:name="Dark List Accent 3" w:uiPriority="70"/>
-    <w:lsdException w:name="Colorful Shading Accent 3" w:uiPriority="71"/>
-    <w:lsdException w:name="Colorful List Accent 3" w:uiPriority="72"/>
-    <w:lsdException w:name="Colorful Grid Accent 3" w:uiPriority="73"/>
-    <w:lsdException w:name="Light Shading Accent 4" w:uiPriority="60"/>
-    <w:lsdException w:name="Light List Accent 4" w:uiPriority="61"/>
-    <w:lsdException w:name="Light Grid Accent 4" w:uiPriority="62"/>
-    <w:lsdException w:name="Medium Shading 1 Accent 4" w:uiPriority="63"/>
-    <w:lsdException w:name="Medium Shading 2 Accent 4" w:uiPriority="64"/>
-    <w:lsdException w:name="Medium List 1 Accent 4" w:uiPriority="65"/>
-    <w:lsdException w:name="Medium List 2 Accent 4" w:uiPriority="66"/>
-    <w:lsdException w:name="Medium Grid 1 Accent 4" w:uiPriority="67"/>
-    <w:lsdException w:name="Medium Grid 2 Accent 4" w:uiPriority="68"/>
-    <w:lsdException w:name="Medium Grid 3 Accent 4" w:uiPriority="69"/>
-    <w:lsdException w:name="Dark List Accent 4" w:uiPriority="70"/>
-    <w:lsdException w:name="Colorful Shading Accent 4" w:uiPriority="71"/>
-    <w:lsdException w:name="Colorful List Accent 4" w:uiPriority="72"/>
-    <w:lsdException w:name="Colorful Grid Accent 4" w:uiPriority="73"/>
-    <w:lsdException w:name="Light Shading Accent 5" w:uiPriority="60"/>
-    <w:lsdException w:name="Light List Accent 5" w:uiPriority="61"/>
-    <w:lsdException w:name="Light Grid Accent 5" w:uiPriority="62"/>
-    <w:lsdException w:name="Medium Shading 1 Accent 5" w:uiPriority="63"/>
-    <w:lsdException w:name="Medium Shading 2 Accent 5" w:uiPriority="64"/>
-    <w:lsdException w:name="Medium List 1 Accent 5" w:uiPriority="65"/>
-    <w:lsdException w:name="Medium List 2 Accent 5" w:uiPriority="66"/>
-    <w:lsdException w:name="Medium Grid 1 Accent 5" w:uiPriority="67"/>
-    <w:lsdException w:name="Medium Grid 2 Accent 5" w:uiPriority="68"/>
-    <w:lsdException w:name="Medium Grid 3 Accent 5" w:uiPriority="69"/>
-    <w:lsdException w:name="Dark List Accent 5" w:uiPriority="70"/>
-    <w:lsdException w:name="Colorful Shading Accent 5" w:uiPriority="71"/>
-    <w:lsdException w:name="Colorful List Accent 5" w:uiPriority="72"/>
-    <w:lsdException w:name="Colorful Grid Accent 5" w:uiPriority="73"/>
-    <w:lsdException w:name="Light Shading Accent 6" w:uiPriority="60"/>
-    <w:lsdException w:name="Light List Accent 6" w:uiPriority="61"/>
-    <w:lsdException w:name="Light Grid Accent 6" w:uiPriority="62"/>
-    <w:lsdException w:name="Medium Shading 1 Accent 6" w:uiPriority="63"/>
-    <w:lsdException w:name="Medium Shading 2 Accent 6" w:uiPriority="64"/>
-    <w:lsdException w:name="Medium List 1 Accent 6" w:uiPriority="65"/>
-    <w:lsdException w:name="Medium List 2 Accent 6" w:uiPriority="66"/>
-    <w:lsdException w:name="Medium Grid 1 Accent 6" w:uiPriority="67"/>
-    <w:lsdException w:name="Medium Grid 2 Accent 6" w:uiPriority="68"/>
-    <w:lsdException w:name="Medium Grid 3 Accent 6" w:uiPriority="69"/>
-    <w:lsdException w:name="Dark List Accent 6" w:uiPriority="70"/>
-    <w:lsdException w:name="Colorful Shading Accent 6" w:uiPriority="71"/>
-    <w:lsdException w:name="Colorful List Accent 6" w:uiPriority="72"/>
-    <w:lsdException w:name="Colorful Grid Accent 6" w:uiPriority="73"/>
-    <w:lsdException w:name="Subtle Emphasis" w:uiPriority="19" w:qFormat="1"/>
-    <w:lsdException w:name="Intense Emphasis" w:uiPriority="21" w:qFormat="1"/>
-    <w:lsdException w:name="Subtle Reference" w:uiPriority="31" w:qFormat="1"/>
-    <w:lsdException w:name="Intense Reference" w:uiPriority="32" w:qFormat="1"/>
-    <w:lsdException w:name="Book Title" w:uiPriority="33" w:qFormat="1"/>
-    <w:lsdException w:name="Bibliography" w:semiHidden="1" w:uiPriority="37" w:unhideWhenUsed="1"/>
-    <w:lsdException w:name="TOC Heading" w:semiHidden="1" w:uiPriority="39" w:unhideWhenUsed="1" w:qFormat="1"/>
-    <w:lsdException w:name="Plain Table 1" w:uiPriority="41"/>
-    <w:lsdException w:name="Plain Table 2" w:uiPriority="42"/>
-    <w:lsdException w:name="Plain Table 3" w:uiPriority="43"/>
-    <w:lsdException w:name="Plain Table 4" w:uiPriority="44"/>
-    <w:lsdException w:name="Plain Table 5" w:uiPriority="45"/>
-    <w:lsdException w:name="Grid Table Light" w:uiPriority="40"/>
-    <w:lsdException w:name="Grid Table 1 Light" w:uiPriority="46"/>
-    <w:lsdException w:name="Grid Table 2" w:uiPriority="47"/>
-    <w:lsdException w:name="Grid Table 3" w:uiPriority="48"/>
-    <w:lsdException w:name="Grid Table 4" w:uiPriority="49"/>
-    <w:lsdException w:name="Grid Table 5 Dark" w:uiPriority="50"/>
-    <w:lsdException w:name="Grid Table 6 Colorful" w:uiPriority="51"/>
-    <w:lsdException w:name="Grid Table 7 Colorful" w:uiPriority="52"/>
-    <w:lsdException w:name="Grid Table 1 Light Accent 1" w:uiPriority="46"/>
-    <w:lsdException w:name="Grid Table 2 Accent 1" w:uiPriority="47"/>
-    <w:lsdException w:name="Grid Table 3 Accent 1" w:uiPriority="48"/>
-    <w:lsdException w:name="Grid Table 4 Accent 1" w:uiPriority="49"/>
-    <w:lsdException w:name="Grid Table 5 Dark Accent 1" w:uiPriority="50"/>
-    <w:lsdException w:name="Grid Table 6 Colorful Accent 1" w:uiPriority="51"/>
-    <w:lsdException w:name="Grid Table 7 Colorful Accent 1" w:uiPriority="52"/>
-    <w:lsdException w:name="Grid Table 1 Light Accent 2" w:uiPriority="46"/>
-    <w:lsdException w:name="Grid Table 2 Accent 2" w:uiPriority="47"/>
-    <w:lsdException w:name="Grid Table 3 Accent 2" w:uiPriority="48"/>
-    <w:lsdException w:name="Grid Table 4 Accent 2" w:uiPriority="49"/>
-    <w:lsdException w:name="Grid Table 5 Dark Accent 2" w:uiPriority="50"/>
-    <w:lsdException w:name="Grid Table 6 Colorful Accent 2" w:uiPriority="51"/>
-    <w:lsdException w:name="Grid Table 7 Colorful Accent 2" w:uiPriority="52"/>
-    <w:lsdException w:name="Grid Table 1 Light Accent 3" w:uiPriority="46"/>
-    <w:lsdException w:name="Grid Table 2 Accent 3" w:uiPriority="47"/>
-    <w:lsdException w:name="Grid Table 3 Accent 3" w:uiPriority="48"/>
-    <w:lsdException w:name="Grid Table 4 Accent 3" w:uiPriority="49"/>
-    <w:lsdException w:name="Grid Table 5 Dark Accent 3" w:uiPriority="50"/>
-    <w:lsdException w:name="Grid Table 6 Colorful Accent 3" w:uiPriority="51"/>
-    <w:lsdException w:name="Grid Table 7 Colorful Accent 3" w:uiPriority="52"/>
-    <w:lsdException w:name="Grid Table 1 Light Accent 4" w:uiPriority="46"/>
-    <w:lsdException w:name="Grid Table 2 Accent 4" w:uiPriority="47"/>
-    <w:lsdException w:name="Grid Table 3 Accent 4" w:uiPriority="48"/>
-    <w:lsdException w:name="Grid Table 4 Accent 4" w:uiPriority="49"/>
-    <w:lsdException w:name="Grid Table 5 Dark Accent 4" w:uiPriority="50"/>
-    <w:lsdException w:name="Grid Table 6 Colorful Accent 4" w:uiPriority="51"/>
-    <w:lsdException w:name="Grid Table 7 Colorful Accent 4" w:uiPriority="52"/>
-    <w:lsdException w:name="Grid Table 1 Light Accent 5" w:uiPriority="46"/>
-    <w:lsdException w:name="Grid Table 2 Accent 5" w:uiPriority="47"/>
-    <w:lsdException w:name="Grid Table 3 Accent 5" w:uiPriority="48"/>
-    <w:lsdException w:name="Grid Table 4 Accent 5" w:uiPriority="49"/>
-    <w:lsdException w:name="Grid Table 5 Dark Accent 5" w:uiPriority="50"/>
-    <w:lsdException w:name="Grid Table 6 Colorful Accent 5" w:uiPriority="51"/>
-    <w:lsdException w:name="Grid Table 7 Colorful Accent 5" w:uiPriority="52"/>
-    <w:lsdException w:name="Grid Table 1 Light Accent 6" w:uiPriority="46"/>
-    <w:lsdException w:name="Grid Table 2 Accent 6" w:uiPriority="47"/>
-    <w:lsdException w:name="Grid Table 3 Accent 6" w:uiPriority="48"/>
-    <w:lsdException w:name="Grid Table 4 Accent 6" w:uiPriority="49"/>
-    <w:lsdException w:name="Grid Table 5 Dark Accent 6" w:uiPriority="50"/>
-    <w:lsdException w:name="Grid Table 6 Colorful Accent 6" w:uiPriority="51"/>
-    <w:lsdException w:name="Grid Table 7 Colorful Accent 6" w:uiPriority="52"/>
-    <w:lsdException w:name="List Table 1 Light" w:uiPriority="46"/>
-    <w:lsdException w:name="List Table 2" w:uiPriority="47"/>
-    <w:lsdException w:name="List Table 3" w:uiPriority="48"/>
-    <w:lsdException w:name="List Table 4" w:uiPriority="49"/>
-    <w:lsdException w:name="List Table 5 Dark" w:uiPriority="50"/>
-    <w:lsdException w:name="List Table 6 Colorful" w:uiPriority="51"/>
-    <w:lsdException w:name="List Table 7 Colorful" w:uiPriority="52"/>
-    <w:lsdException w:name="List Table 1 Light Accent 1" w:uiPriority="46"/>
-    <w:lsdException w:name="List Table 2 Accent 1" w:uiPriority="47"/>
-    <w:lsdException w:name="List Table 3 Accent 1" w:uiPriority="48"/>
-    <w:lsdException w:name="List Table 4 Accent 1" w:uiPriority="49"/>
-    <w:lsdException w:name="List Table 5 Dark Accent 1" w:uiPriority="50"/>
-    <w:lsdException w:name="List Table 6 Colorful Accent 1" w:uiPriority="51"/>
-    <w:lsdException w:name="List Table 7 Colorful Accent 1" w:uiPriority="52"/>
-    <w:lsdException w:name="List Table 1 Light Accent 2" w:uiPriority="46"/>
-    <w:lsdException w:name="List Table 2 Accent 2" w:uiPriority="47"/>
-    <w:lsdException w:name="List Table 3 Accent 2" w:uiPriority="48"/>
-    <w:lsdException w:name="List Table 4 Accent 2" w:uiPriority="49"/>
-    <w:lsdException w:name="List Table 5 Dark Accent 2" w:uiPriority="50"/>
-    <w:lsdException w:name="List Table 6 Colorful Accent 2" w:uiPriority="51"/>
-    <w:lsdException w:name="List Table 7 Colorful Accent 2" w:uiPriority="52"/>
-    <w:lsdException w:name="List Table 1 Light Accent 3" w:uiPriority="46"/>
-    <w:lsdException w:name="List Table 2 Accent 3" w:uiPriority="47"/>
-    <w:lsdException w:name="List Table 3 Accent 3" w:uiPriority="48"/>
-    <w:lsdException w:name="List Table 4 Accent 3" w:uiPriority="49"/>
-    <w:lsdException w:name="List Table 5 Dark Accent 3" w:uiPriority="50"/>
-    <w:lsdException w:name="List Table 6 Colorful Accent 3" w:uiPriority="51"/>
-    <w:lsdException w:name="List Table 7 Colorful Accent 3" w:uiPriority="52"/>
-    <w:lsdException w:name="List Table 1 Light Accent 4" w:uiPriority="46"/>
-    <w:lsdException w:name="List Table 2 Accent 4" w:uiPriority="47"/>
-    <w:lsdException w:name="List Table 3 Accent 4" w:uiPriority="48"/>
-    <w:lsdException w:name="List Table 4 Accent 4" w:uiPriority="49"/>
-    <w:lsdException w:name="List Table 5 Dark Accent 4" w:uiPriority="50"/>
-    <w:lsdException w:name="List Table 6 Colorful Accent 4" w:uiPriority="51"/>
-    <w:lsdException w:name="List Table 7 Colorful Accent 4" w:uiPriority="52"/>
-    <w:lsdException w:name="List Table 1 Light Accent 5" w:uiPriority="46"/>
-    <w:lsdException w:name="List Table 2 Accent 5" w:uiPriority="47"/>
-    <w:lsdException w:name="List Table 3 Accent 5" w:uiPriority="48"/>
-    <w:lsdException w:name="List Table 4 Accent 5" w:uiPriority="49"/>
-    <w:lsdException w:name="List Table 5 Dark Accent 5" w:uiPriority="50"/>
-    <w:lsdException w:name="List Table 6 Colorful Accent 5" w:uiPriority="51"/>
-    <w:lsdException w:name="List Table 7 Colorful Accent 5" w:uiPriority="52"/>
-    <w:lsdException w:name="List Table 1 Light Accent 6" w:uiPriority="46"/>
-    <w:lsdException w:name="List Table 2 Accent 6" w:uiPriority="47"/>
-    <w:lsdException w:name="List Table 3 Accent 6" w:uiPriority="48"/>
-    <w:lsdException w:name="List Table 4 Accent 6" w:uiPriority="49"/>
-    <w:lsdException w:name="List Table 5 Dark Accent 6" w:uiPriority="50"/>
-    <w:lsdException w:name="List Table 6 Colorful Accent 6" w:uiPriority="51"/>
-    <w:lsdException w:name="List Table 7 Colorful Accent 6" w:uiPriority="52"/>
-    <w:lsdException w:name="Mention" w:semiHidden="1" w:unhideWhenUsed="1"/>
-    <w:lsdException w:name="Smart Hyperlink" w:semiHidden="1" w:unhideWhenUsed="1"/>
-    <w:lsdException w:name="Hashtag" w:semiHidden="1" w:unhideWhenUsed="1"/>
-    <w:lsdException w:name="Unresolved Mention" w:semiHidden="1" w:unhideWhenUsed="1"/>
+  <w:latentStyles w:defLockedState="0" w:defUIPriority="99" w:defSemiHidden="1" w:defUnhideWhenUsed="1" w:defQFormat="0" w:count="267">
+    <w:lsdException w:name="Normal" w:semiHidden="0" w:uiPriority="0" w:unhideWhenUsed="0" w:qFormat="1"/>
+    <w:lsdException w:name="heading 1" w:semiHidden="0" w:uiPriority="9" w:unhideWhenUsed="0" w:qFormat="1"/>
+    <w:lsdException w:name="heading 2" w:uiPriority="9" w:qFormat="1"/>
+    <w:lsdException w:name="heading 3" w:uiPriority="9" w:qFormat="1"/>
+    <w:lsdException w:name="heading 4" w:uiPriority="9" w:qFormat="1"/>
+    <w:lsdException w:name="heading 5" w:uiPriority="9" w:qFormat="1"/>
+    <w:lsdException w:name="heading 6" w:uiPriority="9" w:qFormat="1"/>
+    <w:lsdException w:name="heading 7" w:uiPriority="9" w:qFormat="1"/>
+    <w:lsdException w:name="heading 8" w:uiPriority="9" w:qFormat="1"/>
+    <w:lsdException w:name="heading 9" w:uiPriority="9" w:qFormat="1"/>
+    <w:lsdException w:name="toc 1" w:uiPriority="39"/>
+    <w:lsdException w:name="toc 2" w:uiPriority="39"/>
+    <w:lsdException w:name="toc 3" w:uiPriority="39"/>
+    <w:lsdException w:name="toc 4" w:uiPriority="39"/>
+    <w:lsdException w:name="toc 5" w:uiPriority="39"/>
+    <w:lsdException w:name="toc 6" w:uiPriority="39"/>
+    <w:lsdException w:name="toc 7" w:uiPriority="39"/>
+    <w:lsdException w:name="toc 8" w:uiPriority="39"/>
+    <w:lsdException w:name="toc 9" w:uiPriority="39"/>
+    <w:lsdException w:name="caption" w:uiPriority="35" w:qFormat="1"/>
+    <w:lsdException w:name="Title" w:semiHidden="0" w:uiPriority="10" w:unhideWhenUsed="0" w:qFormat="1"/>
+    <w:lsdException w:name="Default Paragraph Font" w:uiPriority="1"/>
+    <w:lsdException w:name="Subtitle" w:semiHidden="0" w:uiPriority="11" w:unhideWhenUsed="0" w:qFormat="1"/>
+    <w:lsdException w:name="Strong" w:semiHidden="0" w:uiPriority="22" w:unhideWhenUsed="0" w:qFormat="1"/>
+    <w:lsdException w:name="Emphasis" w:semiHidden="0" w:uiPriority="20" w:unhideWhenUsed="0" w:qFormat="1"/>
+    <w:lsdException w:name="Table Grid" w:semiHidden="0" w:uiPriority="39" w:unhideWhenUsed="0"/>
+    <w:lsdException w:name="Placeholder Text" w:unhideWhenUsed="0"/>
+    <w:lsdException w:name="No Spacing" w:semiHidden="0" w:uiPriority="1" w:unhideWhenUsed="0" w:qFormat="1"/>
+    <w:lsdException w:name="Light Shading" w:semiHidden="0" w:uiPriority="60" w:unhideWhenUsed="0"/>
+    <w:lsdException w:name="Light List" w:semiHidden="0" w:uiPriority="61" w:unhideWhenUsed="0"/>
+    <w:lsdException w:name="Light Grid" w:semiHidden="0" w:uiPriority="62" w:unhideWhenUsed="0"/>
+    <w:lsdException w:name="Medium Shading 1" w:semiHidden="0" w:uiPriority="63" w:unhideWhenUsed="0"/>
+    <w:lsdException w:name="Medium Shading 2" w:semiHidden="0" w:uiPriority="64" w:unhideWhenUsed="0"/>
+    <w:lsdException w:name="Medium List 1" w:semiHidden="0" w:uiPriority="65" w:unhideWhenUsed="0"/>
+    <w:lsdException w:name="Medium List 2" w:semiHidden="0" w:uiPriority="66" w:unhideWhenUsed="0"/>
+    <w:lsdException w:name="Medium Grid 1" w:semiHidden="0" w:uiPriority="67" w:unhideWhenUsed="0"/>
+    <w:lsdException w:name="Medium Grid 2" w:semiHidden="0" w:uiPriority="68" w:unhideWhenUsed="0"/>
+    <w:lsdException w:name="Medium Grid 3" w:semiHidden="0" w:uiPriority="69" w:unhideWhenUsed="0"/>
+    <w:lsdException w:name="Dark List" w:semiHidden="0" w:uiPriority="70" w:unhideWhenUsed="0"/>
+    <w:lsdException w:name="Colorful Shading" w:semiHidden="0" w:uiPriority="71" w:unhideWhenUsed="0"/>
+    <w:lsdException w:name="Colorful List" w:semiHidden="0" w:uiPriority="72" w:unhideWhenUsed="0"/>
+    <w:lsdException w:name="Colorful Grid" w:semiHidden="0" w:uiPriority="73" w:unhideWhenUsed="0"/>
+    <w:lsdException w:name="Light Shading Accent 1" w:semiHidden="0" w:uiPriority="60" w:unhideWhenUsed="0"/>
+    <w:lsdException w:name="Light List Accent 1" w:semiHidden="0" w:uiPriority="61" w:unhideWhenUsed="0"/>
+    <w:lsdException w:name="Light Grid Accent 1" w:semiHidden="0" w:uiPriority="62" w:unhideWhenUsed="0"/>
+    <w:lsdException w:name="Medium Shading 1 Accent 1" w:semiHidden="0" w:uiPriority="63" w:unhideWhenUsed="0"/>
+    <w:lsdException w:name="Medium Shading 2 Accent 1" w:semiHidden="0" w:uiPriority="64" w:unhideWhenUsed="0"/>
+    <w:lsdException w:name="Medium List 1 Accent 1" w:semiHidden="0" w:uiPriority="65" w:unhideWhenUsed="0"/>
+    <w:lsdException w:name="Revision" w:unhideWhenUsed="0"/>
+    <w:lsdException w:name="List Paragraph" w:semiHidden="0" w:uiPriority="34" w:unhideWhenUsed="0" w:qFormat="1"/>
+    <w:lsdException w:name="Quote" w:semiHidden="0" w:uiPriority="29" w:unhideWhenUsed="0" w:qFormat="1"/>
+    <w:lsdException w:name="Intense Quote" w:semiHidden="0" w:uiPriority="30" w:unhideWhenUsed="0" w:qFormat="1"/>
+    <w:lsdException w:name="Medium List 2 Accent 1" w:semiHidden="0" w:uiPriority="66" w:unhideWhenUsed="0"/>
+    <w:lsdException w:name="Medium Grid 1 Accent 1" w:semiHidden="0" w:uiPriority="67" w:unhideWhenUsed="0"/>
+    <w:lsdException w:name="Medium Grid 2 Accent 1" w:semiHidden="0" w:uiPriority="68" w:unhideWhenUsed="0"/>
+    <w:lsdException w:name="Medium Grid 3 Accent 1" w:semiHidden="0" w:uiPriority="69" w:unhideWhenUsed="0"/>
+    <w:lsdException w:name="Dark List Accent 1" w:semiHidden="0" w:uiPriority="70" w:unhideWhenUsed="0"/>
+    <w:lsdException w:name="Colorful Shading Accent 1" w:semiHidden="0" w:uiPriority="71" w:unhideWhenUsed="0"/>
+    <w:lsdException w:name="Colorful List Accent 1" w:semiHidden="0" w:uiPriority="72" w:unhideWhenUsed="0"/>
+    <w:lsdException w:name="Colorful Grid Accent 1" w:semiHidden="0" w:uiPriority="73" w:unhideWhenUsed="0"/>
+    <w:lsdException w:name="Light Shading Accent 2" w:semiHidden="0" w:uiPriority="60" w:unhideWhenUsed="0"/>
+    <w:lsdException w:name="Light List Accent 2" w:semiHidden="0" w:uiPriority="61" w:unhideWhenUsed="0"/>
+    <w:lsdException w:name="Light Grid Accent 2" w:semiHidden="0" w:uiPriority="62" w:unhideWhenUsed="0"/>
+    <w:lsdException w:name="Medium Shading 1 Accent 2" w:semiHidden="0" w:uiPriority="63" w:unhideWhenUsed="0"/>
+    <w:lsdException w:name="Medium Shading 2 Accent 2" w:semiHidden="0" w:uiPriority="64" w:unhideWhenUsed="0"/>
+    <w:lsdException w:name="Medium List 1 Accent 2" w:semiHidden="0" w:uiPriority="65" w:unhideWhenUsed="0"/>
+    <w:lsdException w:name="Medium List 2 Accent 2" w:semiHidden="0" w:uiPriority="66" w:unhideWhenUsed="0"/>
+    <w:lsdException w:name="Medium Grid 1 Accent 2" w:semiHidden="0" w:uiPriority="67" w:unhideWhenUsed="0"/>
+    <w:lsdException w:name="Medium Grid 2 Accent 2" w:semiHidden="0" w:uiPriority="68" w:unhideWhenUsed="0"/>
+    <w:lsdException w:name="Medium Grid 3 Accent 2" w:semiHidden="0" w:uiPriority="69" w:unhideWhenUsed="0"/>
+    <w:lsdException w:name="Dark List Accent 2" w:semiHidden="0" w:uiPriority="70" w:unhideWhenUsed="0"/>
+    <w:lsdException w:name="Colorful Shading Accent 2" w:semiHidden="0" w:uiPriority="71" w:unhideWhenUsed="0"/>
+    <w:lsdException w:name="Colorful List Accent 2" w:semiHidden="0" w:uiPriority="72" w:unhideWhenUsed="0"/>
+    <w:lsdException w:name="Colorful Grid Accent 2" w:semiHidden="0" w:uiPriority="73" w:unhideWhenUsed="0"/>
+    <w:lsdException w:name="Light Shading Accent 3" w:semiHidden="0" w:uiPriority="60" w:unhideWhenUsed="0"/>
+    <w:lsdException w:name="Light List Accent 3" w:semiHidden="0" w:uiPriority="61" w:unhideWhenUsed="0"/>
+    <w:lsdException w:name="Light Grid Accent 3" w:semiHidden="0" w:uiPriority="62" w:unhideWhenUsed="0"/>
+    <w:lsdException w:name="Medium Shading 1 Accent 3" w:semiHidden="0" w:uiPriority="63" w:unhideWhenUsed="0"/>
+    <w:lsdException w:name="Medium Shading 2 Accent 3" w:semiHidden="0" w:uiPriority="64" w:unhideWhenUsed="0"/>
+    <w:lsdException w:name="Medium List 1 Accent 3" w:semiHidden="0" w:uiPriority="65" w:unhideWhenUsed="0"/>
+    <w:lsdException w:name="Medium List 2 Accent 3" w:semiHidden="0" w:uiPriority="66" w:unhideWhenUsed="0"/>
+    <w:lsdException w:name="Medium Grid 1 Accent 3" w:semiHidden="0" w:uiPriority="67" w:unhideWhenUsed="0"/>
+    <w:lsdException w:name="Medium Grid 2 Accent 3" w:semiHidden="0" w:uiPriority="68" w:unhideWhenUsed="0"/>
+    <w:lsdException w:name="Medium Grid 3 Accent 3" w:semiHidden="0" w:uiPriority="69" w:unhideWhenUsed="0"/>
+    <w:lsdException w:name="Dark List Accent 3" w:semiHidden="0" w:uiPriority="70" w:unhideWhenUsed="0"/>
+    <w:lsdException w:name="Colorful Shading Accent 3" w:semiHidden="0" w:uiPriority="71" w:unhideWhenUsed="0"/>
+    <w:lsdException w:name="Colorful List Accent 3" w:semiHidden="0" w:uiPriority="72" w:unhideWhenUsed="0"/>
+    <w:lsdException w:name="Colorful Grid Accent 3" w:semiHidden="0" w:uiPriority="73" w:unhideWhenUsed="0"/>
+    <w:lsdException w:name="Light Shading Accent 4" w:semiHidden="0" w:uiPriority="60" w:unhideWhenUsed="0"/>
+    <w:lsdException w:name="Light List Accent 4" w:semiHidden="0" w:uiPriority="61" w:unhideWhenUsed="0"/>
+    <w:lsdException w:name="Light Grid Accent 4" w:semiHidden="0" w:uiPriority="62" w:unhideWhenUsed="0"/>
+    <w:lsdException w:name="Medium Shading 1 Accent 4" w:semiHidden="0" w:uiPriority="63" w:unhideWhenUsed="0"/>
+    <w:lsdException w:name="Medium Shading 2 Accent 4" w:semiHidden="0" w:uiPriority="64" w:unhideWhenUsed="0"/>
+    <w:lsdException w:name="Medium List 1 Accent 4" w:semiHidden="0" w:uiPriority="65" w:unhideWhenUsed="0"/>
+    <w:lsdException w:name="Medium List 2 Accent 4" w:semiHidden="0" w:uiPriority="66" w:unhideWhenUsed="0"/>
+    <w:lsdException w:name="Medium Grid 1 Accent 4" w:semiHidden="0" w:uiPriority="67" w:unhideWhenUsed="0"/>
+    <w:lsdException w:name="Medium Grid 2 Accent 4" w:semiHidden="0" w:uiPriority="68" w:unhideWhenUsed="0"/>
+    <w:lsdException w:name="Medium Grid 3 Accent 4" w:semiHidden="0" w:uiPriority="69" w:unhideWhenUsed="0"/>
+    <w:lsdException w:name="Dark List Accent 4" w:semiHidden="0" w:uiPriority="70" w:unhideWhenUsed="0"/>
+    <w:lsdException w:name="Colorful Shading Accent 4" w:semiHidden="0" w:uiPriority="71" w:unhideWhenUsed="0"/>
+    <w:lsdException w:name="Colorful List Accent 4" w:semiHidden="0" w:uiPriority="72" w:unhideWhenUsed="0"/>
+    <w:lsdException w:name="Colorful Grid Accent 4" w:semiHidden="0" w:uiPriority="73" w:unhideWhenUsed="0"/>
+    <w:lsdException w:name="Light Shading Accent 5" w:semiHidden="0" w:uiPriority="60" w:unhideWhenUsed="0"/>
+    <w:lsdException w:name="Light List Accent 5" w:semiHidden="0" w:uiPriority="61" w:unhideWhenUsed="0"/>
+    <w:lsdException w:name="Light Grid Accent 5" w:semiHidden="0" w:uiPriority="62" w:unhideWhenUsed="0"/>
+    <w:lsdException w:name="Medium Shading 1 Accent 5" w:semiHidden="0" w:uiPriority="63" w:unhideWhenUsed="0"/>
+    <w:lsdException w:name="Medium Shading 2 Accent 5" w:semiHidden="0" w:uiPriority="64" w:unhideWhenUsed="0"/>
+    <w:lsdException w:name="Medium List 1 Accent 5" w:semiHidden="0" w:uiPriority="65" w:unhideWhenUsed="0"/>
+    <w:lsdException w:name="Medium List 2 Accent 5" w:semiHidden="0" w:uiPriority="66" w:unhideWhenUsed="0"/>
+    <w:lsdException w:name="Medium Grid 1 Accent 5" w:semiHidden="0" w:uiPriority="67" w:unhideWhenUsed="0"/>
+    <w:lsdException w:name="Medium Grid 2 Accent 5" w:semiHidden="0" w:uiPriority="68" w:unhideWhenUsed="0"/>
+    <w:lsdException w:name="Medium Grid 3 Accent 5" w:semiHidden="0" w:uiPriority="69" w:unhideWhenUsed="0"/>
+    <w:lsdException w:name="Dark List Accent 5" w:semiHidden="0" w:uiPriority="70" w:unhideWhenUsed="0"/>
+    <w:lsdException w:name="Colorful Shading Accent 5" w:semiHidden="0" w:uiPriority="71" w:unhideWhenUsed="0"/>
+    <w:lsdException w:name="Colorful List Accent 5" w:semiHidden="0" w:uiPriority="72" w:unhideWhenUsed="0"/>
+    <w:lsdException w:name="Colorful Grid Accent 5" w:semiHidden="0" w:uiPriority="73" w:unhideWhenUsed="0"/>
+    <w:lsdException w:name="Light Shading Accent 6" w:semiHidden="0" w:uiPriority="60" w:unhideWhenUsed="0"/>
+    <w:lsdException w:name="Light List Accent 6" w:semiHidden="0" w:uiPriority="61" w:unhideWhenUsed="0"/>
+    <w:lsdException w:name="Light Grid Accent 6" w:semiHidden="0" w:uiPriority="62" w:unhideWhenUsed="0"/>
+    <w:lsdException w:name="Medium Shading 1 Accent 6" w:semiHidden="0" w:uiPriority="63" w:unhideWhenUsed="0"/>
+    <w:lsdException w:name="Medium Shading 2 Accent 6" w:semiHidden="0" w:uiPriority="64" w:unhideWhenUsed="0"/>
+    <w:lsdException w:name="Medium List 1 Accent 6" w:semiHidden="0" w:uiPriority="65" w:unhideWhenUsed="0"/>
+    <w:lsdException w:name="Medium List 2 Accent 6" w:semiHidden="0" w:uiPriority="66" w:unhideWhenUsed="0"/>
+    <w:lsdException w:name="Medium Grid 1 Accent 6" w:semiHidden="0" w:uiPriority="67" w:unhideWhenUsed="0"/>
+    <w:lsdException w:name="Medium Grid 2 Accent 6" w:semiHidden="0" w:uiPriority="68" w:unhideWhenUsed="0"/>
+    <w:lsdException w:name="Medium Grid 3 Accent 6" w:semiHidden="0" w:uiPriority="69" w:unhideWhenUsed="0"/>
+    <w:lsdException w:name="Dark List Accent 6" w:semiHidden="0" w:uiPriority="70" w:unhideWhenUsed="0"/>
+    <w:lsdException w:name="Colorful Shading Accent 6" w:semiHidden="0" w:uiPriority="71" w:unhideWhenUsed="0"/>
+    <w:lsdException w:name="Colorful List Accent 6" w:semiHidden="0" w:uiPriority="72" w:unhideWhenUsed="0"/>
+    <w:lsdException w:name="Colorful Grid Accent 6" w:semiHidden="0" w:uiPriority="73" w:unhideWhenUsed="0"/>
+    <w:lsdException w:name="Subtle Emphasis" w:semiHidden="0" w:uiPriority="19" w:unhideWhenUsed="0" w:qFormat="1"/>
+    <w:lsdException w:name="Intense Emphasis" w:semiHidden="0" w:uiPriority="21" w:unhideWhenUsed="0" w:qFormat="1"/>
+    <w:lsdException w:name="Subtle Reference" w:semiHidden="0" w:uiPriority="31" w:unhideWhenUsed="0" w:qFormat="1"/>
+    <w:lsdException w:name="Intense Reference" w:semiHidden="0" w:uiPriority="32" w:unhideWhenUsed="0" w:qFormat="1"/>
+    <w:lsdException w:name="Book Title" w:semiHidden="0" w:uiPriority="33" w:unhideWhenUsed="0" w:qFormat="1"/>
+    <w:lsdException w:name="Bibliography" w:uiPriority="37"/>
+    <w:lsdException w:name="TOC Heading" w:uiPriority="39" w:qFormat="1"/>
   </w:latentStyles>
-  <w:style w:type="paragraph" w:default="1" w:styleId="Normal">
+  <w:style w:type="paragraph" w:default="1" w:styleId="Standard">
     <w:name w:val="Normal"/>
     <w:qFormat/>
     <w:rsid w:val="002F7246"/>
   </w:style>
-  <w:style w:type="paragraph" w:styleId="Overskrift1">
+  <w:style w:type="paragraph" w:styleId="berschrift1">
     <w:name w:val="heading 1"/>
-    <w:basedOn w:val="Normal"/>
-    <w:next w:val="Normal"/>
-    <w:link w:val="Overskrift1Tegn"/>
+    <w:basedOn w:val="Standard"/>
+    <w:next w:val="Standard"/>
+    <w:link w:val="berschrift1Zchn"/>
     <w:uiPriority w:val="9"/>
     <w:qFormat/>
     <w:rsid w:val="00CF5CBB"/>
@@ -5680,17 +5591,18 @@
       <w:szCs w:val="32"/>
     </w:rPr>
   </w:style>
-  <w:style w:type="character" w:default="1" w:styleId="Standardskrifttypeiafsnit">
+  <w:style w:type="character" w:default="1" w:styleId="Absatz-Standardschriftart">
     <w:name w:val="Default Paragraph Font"/>
     <w:uiPriority w:val="1"/>
     <w:semiHidden/>
     <w:unhideWhenUsed/>
   </w:style>
-  <w:style w:type="table" w:default="1" w:styleId="Tabel-Normal">
+  <w:style w:type="table" w:default="1" w:styleId="NormaleTabelle">
     <w:name w:val="Normal Table"/>
     <w:uiPriority w:val="99"/>
     <w:semiHidden/>
     <w:unhideWhenUsed/>
+    <w:qFormat/>
     <w:tblPr>
       <w:tblInd w:w="0" w:type="dxa"/>
       <w:tblCellMar>
@@ -5701,16 +5613,16 @@
       </w:tblCellMar>
     </w:tblPr>
   </w:style>
-  <w:style w:type="numbering" w:default="1" w:styleId="Ingenoversigt">
+  <w:style w:type="numbering" w:default="1" w:styleId="KeineListe">
     <w:name w:val="No List"/>
     <w:uiPriority w:val="99"/>
     <w:semiHidden/>
     <w:unhideWhenUsed/>
   </w:style>
-  <w:style w:type="character" w:customStyle="1" w:styleId="Overskrift1Tegn">
-    <w:name w:val="Overskrift 1 Tegn"/>
-    <w:basedOn w:val="Standardskrifttypeiafsnit"/>
-    <w:link w:val="Overskrift1"/>
+  <w:style w:type="character" w:customStyle="1" w:styleId="berschrift1Zchn">
+    <w:name w:val="Überschrift 1 Zchn"/>
+    <w:basedOn w:val="Absatz-Standardschriftart"/>
+    <w:link w:val="berschrift1"/>
     <w:uiPriority w:val="9"/>
     <w:rsid w:val="00CF5CBB"/>
     <w:rPr>
@@ -5722,7 +5634,7 @@
   </w:style>
   <w:style w:type="character" w:styleId="Hyperlink">
     <w:name w:val="Hyperlink"/>
-    <w:basedOn w:val="Standardskrifttypeiafsnit"/>
+    <w:basedOn w:val="Absatz-Standardschriftart"/>
     <w:uiPriority w:val="99"/>
     <w:unhideWhenUsed/>
     <w:rsid w:val="00CF5CBB"/>
@@ -5733,7 +5645,7 @@
   </w:style>
   <w:style w:type="character" w:customStyle="1" w:styleId="Ulstomtale1">
     <w:name w:val="Uløst omtale1"/>
-    <w:basedOn w:val="Standardskrifttypeiafsnit"/>
+    <w:basedOn w:val="Absatz-Standardschriftart"/>
     <w:uiPriority w:val="99"/>
     <w:semiHidden/>
     <w:unhideWhenUsed/>
@@ -5743,10 +5655,10 @@
       <w:shd w:val="clear" w:color="auto" w:fill="E1DFDD"/>
     </w:rPr>
   </w:style>
-  <w:style w:type="paragraph" w:styleId="FormateretHTML">
+  <w:style w:type="paragraph" w:styleId="HTMLVorformatiert">
     <w:name w:val="HTML Preformatted"/>
-    <w:basedOn w:val="Normal"/>
-    <w:link w:val="FormateretHTMLTegn"/>
+    <w:basedOn w:val="Standard"/>
+    <w:link w:val="HTMLVorformatiertZchn"/>
     <w:uiPriority w:val="99"/>
     <w:semiHidden/>
     <w:unhideWhenUsed/>
@@ -5779,10 +5691,10 @@
       <w:lang w:eastAsia="da-DK"/>
     </w:rPr>
   </w:style>
-  <w:style w:type="character" w:customStyle="1" w:styleId="FormateretHTMLTegn">
-    <w:name w:val="Formateret HTML Tegn"/>
-    <w:basedOn w:val="Standardskrifttypeiafsnit"/>
-    <w:link w:val="FormateretHTML"/>
+  <w:style w:type="character" w:customStyle="1" w:styleId="HTMLVorformatiertZchn">
+    <w:name w:val="HTML Vorformatiert Zchn"/>
+    <w:basedOn w:val="Absatz-Standardschriftart"/>
+    <w:link w:val="HTMLVorformatiert"/>
     <w:uiPriority w:val="99"/>
     <w:semiHidden/>
     <w:rsid w:val="00C35C78"/>
@@ -5793,9 +5705,9 @@
       <w:lang w:eastAsia="da-DK"/>
     </w:rPr>
   </w:style>
-  <w:style w:type="character" w:styleId="HTML-kode">
+  <w:style w:type="character" w:styleId="HTMLCode">
     <w:name w:val="HTML Code"/>
-    <w:basedOn w:val="Standardskrifttypeiafsnit"/>
+    <w:basedOn w:val="Absatz-Standardschriftart"/>
     <w:uiPriority w:val="99"/>
     <w:semiHidden/>
     <w:unhideWhenUsed/>
@@ -5808,13 +5720,13 @@
   </w:style>
   <w:style w:type="character" w:customStyle="1" w:styleId="nb">
     <w:name w:val="nb"/>
-    <w:basedOn w:val="Standardskrifttypeiafsnit"/>
+    <w:basedOn w:val="Absatz-Standardschriftart"/>
     <w:rsid w:val="00C35C78"/>
   </w:style>
-  <w:style w:type="paragraph" w:styleId="Markeringsbobletekst">
+  <w:style w:type="paragraph" w:styleId="Sprechblasentext">
     <w:name w:val="Balloon Text"/>
-    <w:basedOn w:val="Normal"/>
-    <w:link w:val="MarkeringsbobletekstTegn"/>
+    <w:basedOn w:val="Standard"/>
+    <w:link w:val="SprechblasentextZchn"/>
     <w:uiPriority w:val="99"/>
     <w:semiHidden/>
     <w:unhideWhenUsed/>
@@ -5828,10 +5740,10 @@
       <w:szCs w:val="16"/>
     </w:rPr>
   </w:style>
-  <w:style w:type="character" w:customStyle="1" w:styleId="MarkeringsbobletekstTegn">
-    <w:name w:val="Markeringsbobletekst Tegn"/>
-    <w:basedOn w:val="Standardskrifttypeiafsnit"/>
-    <w:link w:val="Markeringsbobletekst"/>
+  <w:style w:type="character" w:customStyle="1" w:styleId="SprechblasentextZchn">
+    <w:name w:val="Sprechblasentext Zchn"/>
+    <w:basedOn w:val="Absatz-Standardschriftart"/>
+    <w:link w:val="Sprechblasentext"/>
     <w:uiPriority w:val="99"/>
     <w:semiHidden/>
     <w:rsid w:val="00F7409D"/>
@@ -5841,9 +5753,9 @@
       <w:szCs w:val="16"/>
     </w:rPr>
   </w:style>
-  <w:style w:type="character" w:styleId="BesgtLink">
+  <w:style w:type="character" w:styleId="BesuchterHyperlink">
     <w:name w:val="FollowedHyperlink"/>
-    <w:basedOn w:val="Standardskrifttypeiafsnit"/>
+    <w:basedOn w:val="Absatz-Standardschriftart"/>
     <w:uiPriority w:val="99"/>
     <w:semiHidden/>
     <w:unhideWhenUsed/>
@@ -5853,9 +5765,9 @@
       <w:u w:val="single"/>
     </w:rPr>
   </w:style>
-  <w:style w:type="paragraph" w:styleId="Listeafsnit">
+  <w:style w:type="paragraph" w:styleId="Listenabsatz">
     <w:name w:val="List Paragraph"/>
-    <w:basedOn w:val="Normal"/>
+    <w:basedOn w:val="Standard"/>
     <w:uiPriority w:val="34"/>
     <w:qFormat/>
     <w:rsid w:val="00740974"/>
@@ -5866,7 +5778,7 @@
   </w:style>
   <w:style w:type="character" w:customStyle="1" w:styleId="Ulstomtale2">
     <w:name w:val="Uløst omtale2"/>
-    <w:basedOn w:val="Standardskrifttypeiafsnit"/>
+    <w:basedOn w:val="Absatz-Standardschriftart"/>
     <w:uiPriority w:val="99"/>
     <w:semiHidden/>
     <w:unhideWhenUsed/>
@@ -5876,9 +5788,9 @@
       <w:shd w:val="clear" w:color="auto" w:fill="E1DFDD"/>
     </w:rPr>
   </w:style>
-  <w:style w:type="character" w:styleId="Ulstomtale">
+  <w:style w:type="character" w:customStyle="1" w:styleId="UnresolvedMention">
     <w:name w:val="Unresolved Mention"/>
-    <w:basedOn w:val="Standardskrifttypeiafsnit"/>
+    <w:basedOn w:val="Absatz-Standardschriftart"/>
     <w:uiPriority w:val="99"/>
     <w:semiHidden/>
     <w:unhideWhenUsed/>
@@ -5890,7 +5802,7 @@
   </w:style>
   <w:style w:type="character" w:customStyle="1" w:styleId="ui-provider">
     <w:name w:val="ui-provider"/>
-    <w:basedOn w:val="Standardskrifttypeiafsnit"/>
+    <w:basedOn w:val="Absatz-Standardschriftart"/>
     <w:rsid w:val="00C26E39"/>
   </w:style>
 </w:styles>
@@ -6185,7 +6097,7 @@
   <a:extraClrSchemeLst/>
   <a:extLst>
     <a:ext uri="{05A4C25C-085E-4340-85A3-A5531E510DB2}">
-      <thm15:themeFamily xmlns:thm15="http://schemas.microsoft.com/office/thememl/2012/main" name="Office Theme" id="{62F939B6-93AF-4DB8-9C6B-D6C7DFDC589F}" vid="{4A3C46E8-61CC-4603-A589-7422A47A8E4A}"/>
+      <thm15:themeFamily xmlns:thm15="http://schemas.microsoft.com/office/thememl/2012/main" xmlns="" name="Office Theme" id="{62F939B6-93AF-4DB8-9C6B-D6C7DFDC589F}" vid="{4A3C46E8-61CC-4603-A589-7422A47A8E4A}"/>
     </a:ext>
   </a:extLst>
 </a:theme>

</xml_diff>